<commit_message>
Add notes and codes for spread, rest and destructuring
</commit_message>
<xml_diff>
--- a/React/ReactJS Note.docx
+++ b/React/ReactJS Note.docx
@@ -4,6 +4,12 @@
   <w:body>
     <w:sdt>
       <w:sdtPr>
+        <w:rPr>
+          <w:rFonts w:asciiTheme="minorHAnsi" w:eastAsiaTheme="minorHAnsi" w:hAnsiTheme="minorHAnsi" w:cstheme="minorBidi"/>
+          <w:color w:val="auto"/>
+          <w:sz w:val="24"/>
+          <w:szCs w:val="24"/>
+        </w:rPr>
         <w:id w:val="-958730914"/>
         <w:docPartObj>
           <w:docPartGallery w:val="Table of Contents"/>
@@ -12,13 +18,9 @@
       </w:sdtPr>
       <w:sdtEndPr>
         <w:rPr>
-          <w:rFonts w:asciiTheme="minorHAnsi" w:eastAsiaTheme="minorHAnsi" w:hAnsiTheme="minorHAnsi" w:cstheme="minorBidi"/>
           <w:b/>
           <w:bCs/>
           <w:noProof/>
-          <w:color w:val="auto"/>
-          <w:sz w:val="24"/>
-          <w:szCs w:val="24"/>
         </w:rPr>
       </w:sdtEndPr>
       <w:sdtContent>
@@ -763,6 +765,9 @@
         <w:jc w:val="center"/>
       </w:pPr>
       <w:r>
+        <w:rPr>
+          <w:noProof/>
+        </w:rPr>
         <w:drawing>
           <wp:inline distT="0" distB="0" distL="0" distR="0" wp14:anchorId="413BDF88" wp14:editId="30FB4956">
             <wp:extent cx="3439005" cy="781159"/>
@@ -810,6 +815,9 @@
         <w:jc w:val="center"/>
       </w:pPr>
       <w:r>
+        <w:rPr>
+          <w:noProof/>
+        </w:rPr>
         <w:drawing>
           <wp:inline distT="0" distB="0" distL="0" distR="0" wp14:anchorId="287316DE" wp14:editId="6240FAEB">
             <wp:extent cx="2657846" cy="304843"/>
@@ -867,6 +875,9 @@
         <w:jc w:val="center"/>
       </w:pPr>
       <w:r>
+        <w:rPr>
+          <w:noProof/>
+        </w:rPr>
         <w:drawing>
           <wp:inline distT="0" distB="0" distL="0" distR="0" wp14:anchorId="06A88778" wp14:editId="64505B47">
             <wp:extent cx="5943600" cy="294005"/>
@@ -934,6 +945,9 @@
         <w:jc w:val="center"/>
       </w:pPr>
       <w:r>
+        <w:rPr>
+          <w:noProof/>
+        </w:rPr>
         <w:drawing>
           <wp:inline distT="0" distB="0" distL="0" distR="0" wp14:anchorId="49B782CB" wp14:editId="20219491">
             <wp:extent cx="3315163" cy="304843"/>
@@ -1022,6 +1036,12 @@
       <w:bookmarkEnd w:id="3"/>
     </w:p>
     <w:p>
+      <w:pPr>
+        <w:rPr>
+          <w:b/>
+          <w:bCs/>
+        </w:rPr>
+      </w:pPr>
       <w:r>
         <w:t xml:space="preserve">-In </w:t>
       </w:r>
@@ -1041,6 +1061,433 @@
           <w:bCs/>
         </w:rPr>
         <w:t>accumulator</w:t>
+      </w:r>
+    </w:p>
+    <w:p>
+      <w:pPr>
+        <w:rPr>
+          <w:b/>
+          <w:bCs/>
+        </w:rPr>
+      </w:pPr>
+    </w:p>
+    <w:p>
+      <w:pPr>
+        <w:pStyle w:val="Heading2"/>
+      </w:pPr>
+      <w:proofErr w:type="spellStart"/>
+      <w:r>
+        <w:t>Destructuring</w:t>
+      </w:r>
+      <w:proofErr w:type="spellEnd"/>
+    </w:p>
+    <w:p>
+      <w:r>
+        <w:t>-</w:t>
+      </w:r>
+      <w:proofErr w:type="spellStart"/>
+      <w:r>
+        <w:t>Destructure</w:t>
+      </w:r>
+      <w:proofErr w:type="spellEnd"/>
+      <w:r>
+        <w:t xml:space="preserve"> an array:</w:t>
+      </w:r>
+    </w:p>
+    <w:p>
+      <w:pPr>
+        <w:jc w:val="center"/>
+      </w:pPr>
+      <w:r>
+        <w:drawing>
+          <wp:inline distT="0" distB="0" distL="0" distR="0" wp14:anchorId="194A2514" wp14:editId="4C7D362C">
+            <wp:extent cx="3077004" cy="781159"/>
+            <wp:effectExtent l="0" t="0" r="9525" b="0"/>
+            <wp:docPr id="5" name="Picture 5"/>
+            <wp:cNvGraphicFramePr>
+              <a:graphicFrameLocks xmlns:a="http://schemas.openxmlformats.org/drawingml/2006/main" noChangeAspect="1"/>
+            </wp:cNvGraphicFramePr>
+            <a:graphic xmlns:a="http://schemas.openxmlformats.org/drawingml/2006/main">
+              <a:graphicData uri="http://schemas.openxmlformats.org/drawingml/2006/picture">
+                <pic:pic xmlns:pic="http://schemas.openxmlformats.org/drawingml/2006/picture">
+                  <pic:nvPicPr>
+                    <pic:cNvPr id="1" name=""/>
+                    <pic:cNvPicPr/>
+                  </pic:nvPicPr>
+                  <pic:blipFill>
+                    <a:blip r:embed="rId10"/>
+                    <a:stretch>
+                      <a:fillRect/>
+                    </a:stretch>
+                  </pic:blipFill>
+                  <pic:spPr>
+                    <a:xfrm>
+                      <a:off x="0" y="0"/>
+                      <a:ext cx="3077004" cy="781159"/>
+                    </a:xfrm>
+                    <a:prstGeom prst="rect">
+                      <a:avLst/>
+                    </a:prstGeom>
+                  </pic:spPr>
+                </pic:pic>
+              </a:graphicData>
+            </a:graphic>
+          </wp:inline>
+        </w:drawing>
+      </w:r>
+    </w:p>
+    <w:p>
+      <w:pPr>
+        <w:jc w:val="center"/>
+      </w:pPr>
+    </w:p>
+    <w:p>
+      <w:pPr>
+        <w:jc w:val="center"/>
+      </w:pPr>
+    </w:p>
+    <w:p>
+      <w:pPr>
+        <w:jc w:val="center"/>
+      </w:pPr>
+    </w:p>
+    <w:p>
+      <w:pPr>
+        <w:jc w:val="center"/>
+      </w:pPr>
+    </w:p>
+    <w:p>
+      <w:r>
+        <w:lastRenderedPageBreak/>
+        <w:t>-</w:t>
+      </w:r>
+      <w:proofErr w:type="spellStart"/>
+      <w:r>
+        <w:t>Destructure</w:t>
+      </w:r>
+      <w:proofErr w:type="spellEnd"/>
+      <w:r>
+        <w:t xml:space="preserve"> an object:</w:t>
+      </w:r>
+    </w:p>
+    <w:p>
+      <w:pPr>
+        <w:jc w:val="center"/>
+      </w:pPr>
+      <w:r>
+        <w:drawing>
+          <wp:inline distT="0" distB="0" distL="0" distR="0" wp14:anchorId="7E1E63EE" wp14:editId="6EEC93A6">
+            <wp:extent cx="3505689" cy="685896"/>
+            <wp:effectExtent l="0" t="0" r="0" b="0"/>
+            <wp:docPr id="6" name="Picture 6"/>
+            <wp:cNvGraphicFramePr>
+              <a:graphicFrameLocks xmlns:a="http://schemas.openxmlformats.org/drawingml/2006/main" noChangeAspect="1"/>
+            </wp:cNvGraphicFramePr>
+            <a:graphic xmlns:a="http://schemas.openxmlformats.org/drawingml/2006/main">
+              <a:graphicData uri="http://schemas.openxmlformats.org/drawingml/2006/picture">
+                <pic:pic xmlns:pic="http://schemas.openxmlformats.org/drawingml/2006/picture">
+                  <pic:nvPicPr>
+                    <pic:cNvPr id="1" name=""/>
+                    <pic:cNvPicPr/>
+                  </pic:nvPicPr>
+                  <pic:blipFill>
+                    <a:blip r:embed="rId11"/>
+                    <a:stretch>
+                      <a:fillRect/>
+                    </a:stretch>
+                  </pic:blipFill>
+                  <pic:spPr>
+                    <a:xfrm>
+                      <a:off x="0" y="0"/>
+                      <a:ext cx="3505689" cy="685896"/>
+                    </a:xfrm>
+                    <a:prstGeom prst="rect">
+                      <a:avLst/>
+                    </a:prstGeom>
+                  </pic:spPr>
+                </pic:pic>
+              </a:graphicData>
+            </a:graphic>
+          </wp:inline>
+        </w:drawing>
+      </w:r>
+    </w:p>
+    <w:p>
+      <w:pPr>
+        <w:jc w:val="center"/>
+      </w:pPr>
+    </w:p>
+    <w:p>
+      <w:pPr>
+        <w:rPr>
+          <w:b/>
+          <w:bCs/>
+        </w:rPr>
+      </w:pPr>
+      <w:r>
+        <w:t xml:space="preserve">-Rest operator </w:t>
+      </w:r>
+      <w:r>
+        <w:rPr>
+          <w:b/>
+          <w:bCs/>
+        </w:rPr>
+        <w:t>…v</w:t>
+      </w:r>
+      <w:r>
+        <w:rPr>
+          <w:b/>
+          <w:bCs/>
+        </w:rPr>
+        <w:t>ar</w:t>
+      </w:r>
+    </w:p>
+    <w:p>
+      <w:pPr>
+        <w:jc w:val="center"/>
+      </w:pPr>
+      <w:r>
+        <w:drawing>
+          <wp:inline distT="0" distB="0" distL="0" distR="0" wp14:anchorId="74BB85CF" wp14:editId="59093CED">
+            <wp:extent cx="5896798" cy="990738"/>
+            <wp:effectExtent l="0" t="0" r="8890" b="0"/>
+            <wp:docPr id="7" name="Picture 7"/>
+            <wp:cNvGraphicFramePr>
+              <a:graphicFrameLocks xmlns:a="http://schemas.openxmlformats.org/drawingml/2006/main" noChangeAspect="1"/>
+            </wp:cNvGraphicFramePr>
+            <a:graphic xmlns:a="http://schemas.openxmlformats.org/drawingml/2006/main">
+              <a:graphicData uri="http://schemas.openxmlformats.org/drawingml/2006/picture">
+                <pic:pic xmlns:pic="http://schemas.openxmlformats.org/drawingml/2006/picture">
+                  <pic:nvPicPr>
+                    <pic:cNvPr id="1" name=""/>
+                    <pic:cNvPicPr/>
+                  </pic:nvPicPr>
+                  <pic:blipFill>
+                    <a:blip r:embed="rId12"/>
+                    <a:stretch>
+                      <a:fillRect/>
+                    </a:stretch>
+                  </pic:blipFill>
+                  <pic:spPr>
+                    <a:xfrm>
+                      <a:off x="0" y="0"/>
+                      <a:ext cx="5896798" cy="990738"/>
+                    </a:xfrm>
+                    <a:prstGeom prst="rect">
+                      <a:avLst/>
+                    </a:prstGeom>
+                  </pic:spPr>
+                </pic:pic>
+              </a:graphicData>
+            </a:graphic>
+          </wp:inline>
+        </w:drawing>
+      </w:r>
+    </w:p>
+    <w:p>
+      <w:pPr>
+        <w:jc w:val="center"/>
+      </w:pPr>
+      <w:r>
+        <w:drawing>
+          <wp:inline distT="0" distB="0" distL="0" distR="0" wp14:anchorId="420D8ACE" wp14:editId="3675A62B">
+            <wp:extent cx="5943600" cy="572770"/>
+            <wp:effectExtent l="0" t="0" r="0" b="0"/>
+            <wp:docPr id="8" name="Picture 8"/>
+            <wp:cNvGraphicFramePr>
+              <a:graphicFrameLocks xmlns:a="http://schemas.openxmlformats.org/drawingml/2006/main" noChangeAspect="1"/>
+            </wp:cNvGraphicFramePr>
+            <a:graphic xmlns:a="http://schemas.openxmlformats.org/drawingml/2006/main">
+              <a:graphicData uri="http://schemas.openxmlformats.org/drawingml/2006/picture">
+                <pic:pic xmlns:pic="http://schemas.openxmlformats.org/drawingml/2006/picture">
+                  <pic:nvPicPr>
+                    <pic:cNvPr id="1" name=""/>
+                    <pic:cNvPicPr/>
+                  </pic:nvPicPr>
+                  <pic:blipFill>
+                    <a:blip r:embed="rId13"/>
+                    <a:stretch>
+                      <a:fillRect/>
+                    </a:stretch>
+                  </pic:blipFill>
+                  <pic:spPr>
+                    <a:xfrm>
+                      <a:off x="0" y="0"/>
+                      <a:ext cx="5943600" cy="572770"/>
+                    </a:xfrm>
+                    <a:prstGeom prst="rect">
+                      <a:avLst/>
+                    </a:prstGeom>
+                  </pic:spPr>
+                </pic:pic>
+              </a:graphicData>
+            </a:graphic>
+          </wp:inline>
+        </w:drawing>
+      </w:r>
+    </w:p>
+    <w:p>
+      <w:pPr>
+        <w:jc w:val="center"/>
+      </w:pPr>
+    </w:p>
+    <w:p>
+      <w:r>
+        <w:t xml:space="preserve">-Change </w:t>
+      </w:r>
+      <w:r>
+        <w:t xml:space="preserve">variable’s </w:t>
+      </w:r>
+      <w:r>
+        <w:t>name when working with objects:</w:t>
+      </w:r>
+    </w:p>
+    <w:p>
+      <w:pPr>
+        <w:jc w:val="center"/>
+      </w:pPr>
+      <w:r>
+        <w:drawing>
+          <wp:inline distT="0" distB="0" distL="0" distR="0" wp14:anchorId="715488B8" wp14:editId="530E01F0">
+            <wp:extent cx="4372585" cy="752580"/>
+            <wp:effectExtent l="0" t="0" r="9525" b="9525"/>
+            <wp:docPr id="9" name="Picture 9"/>
+            <wp:cNvGraphicFramePr>
+              <a:graphicFrameLocks xmlns:a="http://schemas.openxmlformats.org/drawingml/2006/main" noChangeAspect="1"/>
+            </wp:cNvGraphicFramePr>
+            <a:graphic xmlns:a="http://schemas.openxmlformats.org/drawingml/2006/main">
+              <a:graphicData uri="http://schemas.openxmlformats.org/drawingml/2006/picture">
+                <pic:pic xmlns:pic="http://schemas.openxmlformats.org/drawingml/2006/picture">
+                  <pic:nvPicPr>
+                    <pic:cNvPr id="1" name=""/>
+                    <pic:cNvPicPr/>
+                  </pic:nvPicPr>
+                  <pic:blipFill>
+                    <a:blip r:embed="rId14"/>
+                    <a:stretch>
+                      <a:fillRect/>
+                    </a:stretch>
+                  </pic:blipFill>
+                  <pic:spPr>
+                    <a:xfrm>
+                      <a:off x="0" y="0"/>
+                      <a:ext cx="4372585" cy="752580"/>
+                    </a:xfrm>
+                    <a:prstGeom prst="rect">
+                      <a:avLst/>
+                    </a:prstGeom>
+                  </pic:spPr>
+                </pic:pic>
+              </a:graphicData>
+            </a:graphic>
+          </wp:inline>
+        </w:drawing>
+      </w:r>
+    </w:p>
+    <w:p>
+      <w:r>
+        <w:t xml:space="preserve">-Omit some elements in the </w:t>
+      </w:r>
+      <w:proofErr w:type="spellStart"/>
+      <w:r>
+        <w:t>aray</w:t>
+      </w:r>
+      <w:proofErr w:type="spellEnd"/>
+      <w:r>
+        <w:t xml:space="preserve">. </w:t>
+      </w:r>
+    </w:p>
+    <w:p>
+      <w:r>
+        <w:rPr>
+          <w:b/>
+          <w:bCs/>
+        </w:rPr>
+        <w:t xml:space="preserve">Ex: </w:t>
+      </w:r>
+      <w:r>
+        <w:t>[10, 20, 30]</w:t>
+      </w:r>
+    </w:p>
+    <w:p>
+      <w:pPr>
+        <w:jc w:val="center"/>
+      </w:pPr>
+      <w:r>
+        <w:drawing>
+          <wp:inline distT="0" distB="0" distL="0" distR="0" wp14:anchorId="597349E1" wp14:editId="36E61D2C">
+            <wp:extent cx="4020111" cy="609685"/>
+            <wp:effectExtent l="0" t="0" r="0" b="0"/>
+            <wp:docPr id="10" name="Picture 10"/>
+            <wp:cNvGraphicFramePr>
+              <a:graphicFrameLocks xmlns:a="http://schemas.openxmlformats.org/drawingml/2006/main" noChangeAspect="1"/>
+            </wp:cNvGraphicFramePr>
+            <a:graphic xmlns:a="http://schemas.openxmlformats.org/drawingml/2006/main">
+              <a:graphicData uri="http://schemas.openxmlformats.org/drawingml/2006/picture">
+                <pic:pic xmlns:pic="http://schemas.openxmlformats.org/drawingml/2006/picture">
+                  <pic:nvPicPr>
+                    <pic:cNvPr id="1" name=""/>
+                    <pic:cNvPicPr/>
+                  </pic:nvPicPr>
+                  <pic:blipFill>
+                    <a:blip r:embed="rId15"/>
+                    <a:stretch>
+                      <a:fillRect/>
+                    </a:stretch>
+                  </pic:blipFill>
+                  <pic:spPr>
+                    <a:xfrm>
+                      <a:off x="0" y="0"/>
+                      <a:ext cx="4020111" cy="609685"/>
+                    </a:xfrm>
+                    <a:prstGeom prst="rect">
+                      <a:avLst/>
+                    </a:prstGeom>
+                  </pic:spPr>
+                </pic:pic>
+              </a:graphicData>
+            </a:graphic>
+          </wp:inline>
+        </w:drawing>
+      </w:r>
+    </w:p>
+    <w:p>
+      <w:pPr>
+        <w:jc w:val="center"/>
+      </w:pPr>
+    </w:p>
+    <w:p>
+      <w:pPr>
+        <w:jc w:val="center"/>
+      </w:pPr>
+    </w:p>
+    <w:p>
+      <w:pPr>
+        <w:jc w:val="center"/>
+      </w:pPr>
+    </w:p>
+    <w:p>
+      <w:pPr>
+        <w:jc w:val="center"/>
+      </w:pPr>
+    </w:p>
+    <w:p>
+      <w:pPr>
+        <w:jc w:val="center"/>
+      </w:pPr>
+    </w:p>
+    <w:p>
+      <w:pPr>
+        <w:jc w:val="center"/>
+      </w:pPr>
+    </w:p>
+    <w:p>
+      <w:pPr>
+        <w:pStyle w:val="Heading2"/>
+      </w:pPr>
+      <w:r>
+        <w:lastRenderedPageBreak/>
+        <w:t>Spread</w:t>
       </w:r>
     </w:p>
     <w:sectPr>

</xml_diff>

<commit_message>
JSX and function component
</commit_message>
<xml_diff>
--- a/React/ReactJS Note.docx
+++ b/React/ReactJS Note.docx
@@ -55,7 +55,7 @@
           <w:r>
             <w:fldChar w:fldCharType="separate"/>
           </w:r>
-          <w:hyperlink w:anchor="_Toc123419268" w:history="1">
+          <w:hyperlink w:anchor="_Toc123509117" w:history="1">
             <w:r>
               <w:rPr>
                 <w:rStyle w:val="Hyperlink"/>
@@ -98,7 +98,7 @@
                 <w:noProof/>
                 <w:webHidden/>
               </w:rPr>
-              <w:instrText xml:space="preserve"> PAGEREF _Toc123419268 \h </w:instrText>
+              <w:instrText xml:space="preserve"> PAGEREF _Toc123509117 \h </w:instrText>
             </w:r>
             <w:r>
               <w:rPr>
@@ -143,7 +143,7 @@
               <w:szCs w:val="22"/>
             </w:rPr>
           </w:pPr>
-          <w:hyperlink w:anchor="_Toc123419269" w:history="1">
+          <w:hyperlink w:anchor="_Toc123509118" w:history="1">
             <w:r>
               <w:rPr>
                 <w:rStyle w:val="Hyperlink"/>
@@ -186,7 +186,7 @@
                 <w:noProof/>
                 <w:webHidden/>
               </w:rPr>
-              <w:instrText xml:space="preserve"> PAGEREF _Toc123419269 \h </w:instrText>
+              <w:instrText xml:space="preserve"> PAGEREF _Toc123509118 \h </w:instrText>
             </w:r>
             <w:r>
               <w:rPr>
@@ -231,7 +231,7 @@
               <w:szCs w:val="22"/>
             </w:rPr>
           </w:pPr>
-          <w:hyperlink w:anchor="_Toc123419270" w:history="1">
+          <w:hyperlink w:anchor="_Toc123509119" w:history="1">
             <w:r>
               <w:rPr>
                 <w:rStyle w:val="Hyperlink"/>
@@ -274,7 +274,7 @@
                 <w:noProof/>
                 <w:webHidden/>
               </w:rPr>
-              <w:instrText xml:space="preserve"> PAGEREF _Toc123419270 \h </w:instrText>
+              <w:instrText xml:space="preserve"> PAGEREF _Toc123509119 \h </w:instrText>
             </w:r>
             <w:r>
               <w:rPr>
@@ -319,7 +319,7 @@
               <w:szCs w:val="22"/>
             </w:rPr>
           </w:pPr>
-          <w:hyperlink w:anchor="_Toc123419271" w:history="1">
+          <w:hyperlink w:anchor="_Toc123509120" w:history="1">
             <w:r>
               <w:rPr>
                 <w:rStyle w:val="Hyperlink"/>
@@ -362,7 +362,7 @@
                 <w:noProof/>
                 <w:webHidden/>
               </w:rPr>
-              <w:instrText xml:space="preserve"> PAGEREF _Toc123419271 \h </w:instrText>
+              <w:instrText xml:space="preserve"> PAGEREF _Toc123509120 \h </w:instrText>
             </w:r>
             <w:r>
               <w:rPr>
@@ -407,7 +407,7 @@
               <w:szCs w:val="22"/>
             </w:rPr>
           </w:pPr>
-          <w:hyperlink w:anchor="_Toc123419272" w:history="1">
+          <w:hyperlink w:anchor="_Toc123509121" w:history="1">
             <w:r>
               <w:rPr>
                 <w:rStyle w:val="Hyperlink"/>
@@ -450,7 +450,7 @@
                 <w:noProof/>
                 <w:webHidden/>
               </w:rPr>
-              <w:instrText xml:space="preserve"> PAGEREF _Toc123419272 \h </w:instrText>
+              <w:instrText xml:space="preserve"> PAGEREF _Toc123509121 \h </w:instrText>
             </w:r>
             <w:r>
               <w:rPr>
@@ -495,7 +495,7 @@
               <w:szCs w:val="22"/>
             </w:rPr>
           </w:pPr>
-          <w:hyperlink w:anchor="_Toc123419273" w:history="1">
+          <w:hyperlink w:anchor="_Toc123509122" w:history="1">
             <w:r>
               <w:rPr>
                 <w:rStyle w:val="Hyperlink"/>
@@ -538,7 +538,7 @@
                 <w:noProof/>
                 <w:webHidden/>
               </w:rPr>
-              <w:instrText xml:space="preserve"> PAGEREF _Toc123419273 \h </w:instrText>
+              <w:instrText xml:space="preserve"> PAGEREF _Toc123509122 \h </w:instrText>
             </w:r>
             <w:r>
               <w:rPr>
@@ -583,7 +583,7 @@
               <w:szCs w:val="22"/>
             </w:rPr>
           </w:pPr>
-          <w:hyperlink w:anchor="_Toc123419274" w:history="1">
+          <w:hyperlink w:anchor="_Toc123509123" w:history="1">
             <w:r>
               <w:rPr>
                 <w:rStyle w:val="Hyperlink"/>
@@ -626,7 +626,7 @@
                 <w:noProof/>
                 <w:webHidden/>
               </w:rPr>
-              <w:instrText xml:space="preserve"> PAGEREF _Toc123419274 \h </w:instrText>
+              <w:instrText xml:space="preserve"> PAGEREF _Toc123509123 \h </w:instrText>
             </w:r>
             <w:r>
               <w:rPr>
@@ -671,7 +671,7 @@
               <w:szCs w:val="22"/>
             </w:rPr>
           </w:pPr>
-          <w:hyperlink w:anchor="_Toc123419275" w:history="1">
+          <w:hyperlink w:anchor="_Toc123509124" w:history="1">
             <w:r>
               <w:rPr>
                 <w:rStyle w:val="Hyperlink"/>
@@ -714,7 +714,7 @@
                 <w:noProof/>
                 <w:webHidden/>
               </w:rPr>
-              <w:instrText xml:space="preserve"> PAGEREF _Toc123419275 \h </w:instrText>
+              <w:instrText xml:space="preserve"> PAGEREF _Toc123509124 \h </w:instrText>
             </w:r>
             <w:r>
               <w:rPr>
@@ -759,7 +759,7 @@
               <w:szCs w:val="22"/>
             </w:rPr>
           </w:pPr>
-          <w:hyperlink w:anchor="_Toc123419276" w:history="1">
+          <w:hyperlink w:anchor="_Toc123509125" w:history="1">
             <w:r>
               <w:rPr>
                 <w:rStyle w:val="Hyperlink"/>
@@ -802,7 +802,7 @@
                 <w:noProof/>
                 <w:webHidden/>
               </w:rPr>
-              <w:instrText xml:space="preserve"> PAGEREF _Toc123419276 \h </w:instrText>
+              <w:instrText xml:space="preserve"> PAGEREF _Toc123509125 \h </w:instrText>
             </w:r>
             <w:r>
               <w:rPr>
@@ -823,6 +823,548 @@
                 <w:webHidden/>
               </w:rPr>
               <w:t>6</w:t>
+            </w:r>
+            <w:r>
+              <w:rPr>
+                <w:noProof/>
+                <w:webHidden/>
+              </w:rPr>
+              <w:fldChar w:fldCharType="end"/>
+            </w:r>
+          </w:hyperlink>
+        </w:p>
+        <w:p>
+          <w:pPr>
+            <w:pStyle w:val="TOC2"/>
+            <w:tabs>
+              <w:tab w:val="left" w:pos="660"/>
+              <w:tab w:val="right" w:leader="dot" w:pos="9350"/>
+            </w:tabs>
+            <w:rPr>
+              <w:rFonts w:eastAsiaTheme="minorEastAsia"/>
+              <w:noProof/>
+              <w:sz w:val="22"/>
+              <w:szCs w:val="22"/>
+            </w:rPr>
+          </w:pPr>
+          <w:hyperlink w:anchor="_Toc123509126" w:history="1">
+            <w:r>
+              <w:rPr>
+                <w:rStyle w:val="Hyperlink"/>
+                <w:noProof/>
+              </w:rPr>
+              <w:t>2.</w:t>
+            </w:r>
+            <w:r>
+              <w:rPr>
+                <w:rFonts w:eastAsiaTheme="minorEastAsia"/>
+                <w:noProof/>
+                <w:sz w:val="22"/>
+                <w:szCs w:val="22"/>
+              </w:rPr>
+              <w:tab/>
+            </w:r>
+            <w:r>
+              <w:rPr>
+                <w:rStyle w:val="Hyperlink"/>
+                <w:noProof/>
+              </w:rPr>
+              <w:t>Add React to your project</w:t>
+            </w:r>
+            <w:r>
+              <w:rPr>
+                <w:noProof/>
+                <w:webHidden/>
+              </w:rPr>
+              <w:tab/>
+            </w:r>
+            <w:r>
+              <w:rPr>
+                <w:noProof/>
+                <w:webHidden/>
+              </w:rPr>
+              <w:fldChar w:fldCharType="begin"/>
+            </w:r>
+            <w:r>
+              <w:rPr>
+                <w:noProof/>
+                <w:webHidden/>
+              </w:rPr>
+              <w:instrText xml:space="preserve"> PAGEREF _Toc123509126 \h </w:instrText>
+            </w:r>
+            <w:r>
+              <w:rPr>
+                <w:noProof/>
+                <w:webHidden/>
+              </w:rPr>
+            </w:r>
+            <w:r>
+              <w:rPr>
+                <w:noProof/>
+                <w:webHidden/>
+              </w:rPr>
+              <w:fldChar w:fldCharType="separate"/>
+            </w:r>
+            <w:r>
+              <w:rPr>
+                <w:noProof/>
+                <w:webHidden/>
+              </w:rPr>
+              <w:t>6</w:t>
+            </w:r>
+            <w:r>
+              <w:rPr>
+                <w:noProof/>
+                <w:webHidden/>
+              </w:rPr>
+              <w:fldChar w:fldCharType="end"/>
+            </w:r>
+          </w:hyperlink>
+        </w:p>
+        <w:p>
+          <w:pPr>
+            <w:pStyle w:val="TOC2"/>
+            <w:tabs>
+              <w:tab w:val="left" w:pos="660"/>
+              <w:tab w:val="right" w:leader="dot" w:pos="9350"/>
+            </w:tabs>
+            <w:rPr>
+              <w:rFonts w:eastAsiaTheme="minorEastAsia"/>
+              <w:noProof/>
+              <w:sz w:val="22"/>
+              <w:szCs w:val="22"/>
+            </w:rPr>
+          </w:pPr>
+          <w:hyperlink w:anchor="_Toc123509127" w:history="1">
+            <w:r>
+              <w:rPr>
+                <w:rStyle w:val="Hyperlink"/>
+                <w:noProof/>
+              </w:rPr>
+              <w:t>3.</w:t>
+            </w:r>
+            <w:r>
+              <w:rPr>
+                <w:rFonts w:eastAsiaTheme="minorEastAsia"/>
+                <w:noProof/>
+                <w:sz w:val="22"/>
+                <w:szCs w:val="22"/>
+              </w:rPr>
+              <w:tab/>
+            </w:r>
+            <w:r>
+              <w:rPr>
+                <w:rStyle w:val="Hyperlink"/>
+                <w:noProof/>
+              </w:rPr>
+              <w:t>React.createElement()</w:t>
+            </w:r>
+            <w:r>
+              <w:rPr>
+                <w:noProof/>
+                <w:webHidden/>
+              </w:rPr>
+              <w:tab/>
+            </w:r>
+            <w:r>
+              <w:rPr>
+                <w:noProof/>
+                <w:webHidden/>
+              </w:rPr>
+              <w:fldChar w:fldCharType="begin"/>
+            </w:r>
+            <w:r>
+              <w:rPr>
+                <w:noProof/>
+                <w:webHidden/>
+              </w:rPr>
+              <w:instrText xml:space="preserve"> PAGEREF _Toc123509127 \h </w:instrText>
+            </w:r>
+            <w:r>
+              <w:rPr>
+                <w:noProof/>
+                <w:webHidden/>
+              </w:rPr>
+            </w:r>
+            <w:r>
+              <w:rPr>
+                <w:noProof/>
+                <w:webHidden/>
+              </w:rPr>
+              <w:fldChar w:fldCharType="separate"/>
+            </w:r>
+            <w:r>
+              <w:rPr>
+                <w:noProof/>
+                <w:webHidden/>
+              </w:rPr>
+              <w:t>7</w:t>
+            </w:r>
+            <w:r>
+              <w:rPr>
+                <w:noProof/>
+                <w:webHidden/>
+              </w:rPr>
+              <w:fldChar w:fldCharType="end"/>
+            </w:r>
+          </w:hyperlink>
+        </w:p>
+        <w:p>
+          <w:pPr>
+            <w:pStyle w:val="TOC2"/>
+            <w:tabs>
+              <w:tab w:val="left" w:pos="660"/>
+              <w:tab w:val="right" w:leader="dot" w:pos="9350"/>
+            </w:tabs>
+            <w:rPr>
+              <w:rFonts w:eastAsiaTheme="minorEastAsia"/>
+              <w:noProof/>
+              <w:sz w:val="22"/>
+              <w:szCs w:val="22"/>
+            </w:rPr>
+          </w:pPr>
+          <w:hyperlink w:anchor="_Toc123509128" w:history="1">
+            <w:r>
+              <w:rPr>
+                <w:rStyle w:val="Hyperlink"/>
+                <w:noProof/>
+              </w:rPr>
+              <w:t>4.</w:t>
+            </w:r>
+            <w:r>
+              <w:rPr>
+                <w:rFonts w:eastAsiaTheme="minorEastAsia"/>
+                <w:noProof/>
+                <w:sz w:val="22"/>
+                <w:szCs w:val="22"/>
+              </w:rPr>
+              <w:tab/>
+            </w:r>
+            <w:r>
+              <w:rPr>
+                <w:rStyle w:val="Hyperlink"/>
+                <w:noProof/>
+              </w:rPr>
+              <w:t>React DOM</w:t>
+            </w:r>
+            <w:r>
+              <w:rPr>
+                <w:noProof/>
+                <w:webHidden/>
+              </w:rPr>
+              <w:tab/>
+            </w:r>
+            <w:r>
+              <w:rPr>
+                <w:noProof/>
+                <w:webHidden/>
+              </w:rPr>
+              <w:fldChar w:fldCharType="begin"/>
+            </w:r>
+            <w:r>
+              <w:rPr>
+                <w:noProof/>
+                <w:webHidden/>
+              </w:rPr>
+              <w:instrText xml:space="preserve"> PAGEREF _Toc123509128 \h </w:instrText>
+            </w:r>
+            <w:r>
+              <w:rPr>
+                <w:noProof/>
+                <w:webHidden/>
+              </w:rPr>
+            </w:r>
+            <w:r>
+              <w:rPr>
+                <w:noProof/>
+                <w:webHidden/>
+              </w:rPr>
+              <w:fldChar w:fldCharType="separate"/>
+            </w:r>
+            <w:r>
+              <w:rPr>
+                <w:noProof/>
+                <w:webHidden/>
+              </w:rPr>
+              <w:t>8</w:t>
+            </w:r>
+            <w:r>
+              <w:rPr>
+                <w:noProof/>
+                <w:webHidden/>
+              </w:rPr>
+              <w:fldChar w:fldCharType="end"/>
+            </w:r>
+          </w:hyperlink>
+        </w:p>
+        <w:p>
+          <w:pPr>
+            <w:pStyle w:val="TOC1"/>
+            <w:tabs>
+              <w:tab w:val="left" w:pos="660"/>
+              <w:tab w:val="right" w:leader="dot" w:pos="9350"/>
+            </w:tabs>
+            <w:rPr>
+              <w:rFonts w:eastAsiaTheme="minorEastAsia"/>
+              <w:noProof/>
+              <w:sz w:val="22"/>
+              <w:szCs w:val="22"/>
+            </w:rPr>
+          </w:pPr>
+          <w:hyperlink w:anchor="_Toc123509129" w:history="1">
+            <w:r>
+              <w:rPr>
+                <w:rStyle w:val="Hyperlink"/>
+                <w:noProof/>
+              </w:rPr>
+              <w:t>IV.</w:t>
+            </w:r>
+            <w:r>
+              <w:rPr>
+                <w:rFonts w:eastAsiaTheme="minorEastAsia"/>
+                <w:noProof/>
+                <w:sz w:val="22"/>
+                <w:szCs w:val="22"/>
+              </w:rPr>
+              <w:tab/>
+            </w:r>
+            <w:r>
+              <w:rPr>
+                <w:rStyle w:val="Hyperlink"/>
+                <w:noProof/>
+              </w:rPr>
+              <w:t>JSX, COMPONENTS AND PROPS</w:t>
+            </w:r>
+            <w:r>
+              <w:rPr>
+                <w:noProof/>
+                <w:webHidden/>
+              </w:rPr>
+              <w:tab/>
+            </w:r>
+            <w:r>
+              <w:rPr>
+                <w:noProof/>
+                <w:webHidden/>
+              </w:rPr>
+              <w:fldChar w:fldCharType="begin"/>
+            </w:r>
+            <w:r>
+              <w:rPr>
+                <w:noProof/>
+                <w:webHidden/>
+              </w:rPr>
+              <w:instrText xml:space="preserve"> PAGEREF _Toc123509129 \h </w:instrText>
+            </w:r>
+            <w:r>
+              <w:rPr>
+                <w:noProof/>
+                <w:webHidden/>
+              </w:rPr>
+            </w:r>
+            <w:r>
+              <w:rPr>
+                <w:noProof/>
+                <w:webHidden/>
+              </w:rPr>
+              <w:fldChar w:fldCharType="separate"/>
+            </w:r>
+            <w:r>
+              <w:rPr>
+                <w:noProof/>
+                <w:webHidden/>
+              </w:rPr>
+              <w:t>9</w:t>
+            </w:r>
+            <w:r>
+              <w:rPr>
+                <w:noProof/>
+                <w:webHidden/>
+              </w:rPr>
+              <w:fldChar w:fldCharType="end"/>
+            </w:r>
+          </w:hyperlink>
+        </w:p>
+        <w:p>
+          <w:pPr>
+            <w:pStyle w:val="TOC2"/>
+            <w:tabs>
+              <w:tab w:val="left" w:pos="660"/>
+              <w:tab w:val="right" w:leader="dot" w:pos="9350"/>
+            </w:tabs>
+            <w:rPr>
+              <w:rFonts w:eastAsiaTheme="minorEastAsia"/>
+              <w:noProof/>
+              <w:sz w:val="22"/>
+              <w:szCs w:val="22"/>
+            </w:rPr>
+          </w:pPr>
+          <w:hyperlink w:anchor="_Toc123509130" w:history="1">
+            <w:r>
+              <w:rPr>
+                <w:rStyle w:val="Hyperlink"/>
+                <w:noProof/>
+              </w:rPr>
+              <w:t>1.</w:t>
+            </w:r>
+            <w:r>
+              <w:rPr>
+                <w:rFonts w:eastAsiaTheme="minorEastAsia"/>
+                <w:noProof/>
+                <w:sz w:val="22"/>
+                <w:szCs w:val="22"/>
+              </w:rPr>
+              <w:tab/>
+            </w:r>
+            <w:r>
+              <w:rPr>
+                <w:rStyle w:val="Hyperlink"/>
+                <w:noProof/>
+              </w:rPr>
+              <w:t>JSX</w:t>
+            </w:r>
+            <w:r>
+              <w:rPr>
+                <w:noProof/>
+                <w:webHidden/>
+              </w:rPr>
+              <w:tab/>
+            </w:r>
+            <w:r>
+              <w:rPr>
+                <w:noProof/>
+                <w:webHidden/>
+              </w:rPr>
+              <w:fldChar w:fldCharType="begin"/>
+            </w:r>
+            <w:r>
+              <w:rPr>
+                <w:noProof/>
+                <w:webHidden/>
+              </w:rPr>
+              <w:instrText xml:space="preserve"> PAGEREF _Toc123509130 \h </w:instrText>
+            </w:r>
+            <w:r>
+              <w:rPr>
+                <w:noProof/>
+                <w:webHidden/>
+              </w:rPr>
+            </w:r>
+            <w:r>
+              <w:rPr>
+                <w:noProof/>
+                <w:webHidden/>
+              </w:rPr>
+              <w:fldChar w:fldCharType="separate"/>
+            </w:r>
+            <w:r>
+              <w:rPr>
+                <w:noProof/>
+                <w:webHidden/>
+              </w:rPr>
+              <w:t>9</w:t>
+            </w:r>
+            <w:r>
+              <w:rPr>
+                <w:noProof/>
+                <w:webHidden/>
+              </w:rPr>
+              <w:fldChar w:fldCharType="end"/>
+            </w:r>
+          </w:hyperlink>
+        </w:p>
+        <w:p>
+          <w:pPr>
+            <w:pStyle w:val="TOC2"/>
+            <w:tabs>
+              <w:tab w:val="left" w:pos="660"/>
+              <w:tab w:val="right" w:leader="dot" w:pos="9350"/>
+            </w:tabs>
+            <w:rPr>
+              <w:rFonts w:eastAsiaTheme="minorEastAsia"/>
+              <w:noProof/>
+              <w:sz w:val="22"/>
+              <w:szCs w:val="22"/>
+            </w:rPr>
+          </w:pPr>
+          <w:hyperlink w:anchor="_Toc123509131" w:history="1">
+            <w:r>
+              <w:rPr>
+                <w:rStyle w:val="Hyperlink"/>
+                <w:noProof/>
+              </w:rPr>
+              <w:t>2.</w:t>
+            </w:r>
+            <w:r>
+              <w:rPr>
+                <w:rFonts w:eastAsiaTheme="minorEastAsia"/>
+                <w:noProof/>
+                <w:sz w:val="22"/>
+                <w:szCs w:val="22"/>
+              </w:rPr>
+              <w:tab/>
+            </w:r>
+            <w:r>
+              <w:rPr>
+                <w:rStyle w:val="Hyperlink"/>
+                <w:noProof/>
+              </w:rPr>
+              <w:t>React Element T</w:t>
+            </w:r>
+            <w:r>
+              <w:rPr>
+                <w:rStyle w:val="Hyperlink"/>
+                <w:noProof/>
+              </w:rPr>
+              <w:t>y</w:t>
+            </w:r>
+            <w:r>
+              <w:rPr>
+                <w:rStyle w:val="Hyperlink"/>
+                <w:noProof/>
+              </w:rPr>
+              <w:t>pes</w:t>
+            </w:r>
+            <w:r>
+              <w:rPr>
+                <w:noProof/>
+                <w:webHidden/>
+              </w:rPr>
+              <w:tab/>
+            </w:r>
+            <w:r>
+              <w:rPr>
+                <w:noProof/>
+                <w:webHidden/>
+              </w:rPr>
+              <w:fldChar w:fldCharType="begin"/>
+            </w:r>
+            <w:r>
+              <w:rPr>
+                <w:noProof/>
+                <w:webHidden/>
+              </w:rPr>
+              <w:instrText xml:space="preserve"> PAGEREF _Toc123509131 \h </w:instrText>
+            </w:r>
+            <w:r>
+              <w:rPr>
+                <w:noProof/>
+                <w:webHidden/>
+              </w:rPr>
+            </w:r>
+            <w:r>
+              <w:rPr>
+                <w:noProof/>
+                <w:webHidden/>
+              </w:rPr>
+              <w:fldChar w:fldCharType="separate"/>
+            </w:r>
+            <w:r>
+              <w:rPr>
+                <w:noProof/>
+                <w:webHidden/>
+              </w:rPr>
+              <w:t>10</w:t>
             </w:r>
             <w:r>
               <w:rPr>
@@ -856,7 +1398,7 @@
       <w:pPr>
         <w:pStyle w:val="Heading1"/>
       </w:pPr>
-      <w:bookmarkStart w:id="0" w:name="_Toc123419268"/>
+      <w:bookmarkStart w:id="0" w:name="_Toc123509117"/>
       <w:r>
         <w:t>INTRODUCTION</w:t>
       </w:r>
@@ -989,15 +1531,7 @@
               </w:numPr>
             </w:pPr>
             <w:r>
-              <w:t xml:space="preserve">Most necessary resources </w:t>
-            </w:r>
-            <w:proofErr w:type="gramStart"/>
-            <w:r>
-              <w:t>is</w:t>
-            </w:r>
-            <w:proofErr w:type="gramEnd"/>
-            <w:r>
-              <w:t xml:space="preserve"> loaded on the first run</w:t>
+              <w:t>Most necessary resources is loaded on the first run</w:t>
             </w:r>
           </w:p>
           <w:p>
@@ -1178,7 +1712,7 @@
       <w:pPr>
         <w:pStyle w:val="Heading1"/>
       </w:pPr>
-      <w:bookmarkStart w:id="1" w:name="_Toc123419269"/>
+      <w:bookmarkStart w:id="1" w:name="_Toc123509118"/>
       <w:r>
         <w:lastRenderedPageBreak/>
         <w:t>ES6</w:t>
@@ -1189,7 +1723,7 @@
       <w:pPr>
         <w:pStyle w:val="Heading2"/>
       </w:pPr>
-      <w:bookmarkStart w:id="2" w:name="_Toc123419270"/>
+      <w:bookmarkStart w:id="2" w:name="_Toc123509119"/>
       <w:r>
         <w:t>Arrow Functions</w:t>
       </w:r>
@@ -1477,7 +2011,7 @@
       <w:pPr>
         <w:pStyle w:val="Heading2"/>
       </w:pPr>
-      <w:bookmarkStart w:id="3" w:name="_Toc123419271"/>
+      <w:bookmarkStart w:id="3" w:name="_Toc123509120"/>
       <w:r>
         <w:t>Enhanced Object Literals</w:t>
       </w:r>
@@ -1493,21 +2027,12 @@
       <w:r>
         <w:t xml:space="preserve">-In </w:t>
       </w:r>
-      <w:proofErr w:type="gramStart"/>
-      <w:r>
-        <w:rPr>
-          <w:b/>
-          <w:bCs/>
-        </w:rPr>
-        <w:t>reduce(</w:t>
-      </w:r>
-      <w:proofErr w:type="gramEnd"/>
-      <w:r>
-        <w:rPr>
-          <w:b/>
-          <w:bCs/>
-        </w:rPr>
-        <w:t xml:space="preserve">) </w:t>
+      <w:r>
+        <w:rPr>
+          <w:b/>
+          <w:bCs/>
+        </w:rPr>
+        <w:t xml:space="preserve">reduce() </w:t>
       </w:r>
       <w:r>
         <w:t xml:space="preserve">function, we must remember to return </w:t>
@@ -1532,25 +2057,15 @@
       <w:pPr>
         <w:pStyle w:val="Heading2"/>
       </w:pPr>
-      <w:bookmarkStart w:id="4" w:name="_Toc123419272"/>
-      <w:proofErr w:type="spellStart"/>
+      <w:bookmarkStart w:id="4" w:name="_Toc123509121"/>
       <w:r>
         <w:t>Destructuring</w:t>
       </w:r>
       <w:bookmarkEnd w:id="4"/>
-      <w:proofErr w:type="spellEnd"/>
-    </w:p>
-    <w:p>
-      <w:r>
-        <w:t>-</w:t>
-      </w:r>
-      <w:proofErr w:type="spellStart"/>
-      <w:r>
-        <w:t>Destructure</w:t>
-      </w:r>
-      <w:proofErr w:type="spellEnd"/>
-      <w:r>
-        <w:t xml:space="preserve"> an array:</w:t>
+    </w:p>
+    <w:p>
+      <w:r>
+        <w:t>-Destructure an array:</w:t>
       </w:r>
     </w:p>
     <w:p>
@@ -1621,15 +2136,7 @@
     <w:p>
       <w:r>
         <w:lastRenderedPageBreak/>
-        <w:t>-</w:t>
-      </w:r>
-      <w:proofErr w:type="spellStart"/>
-      <w:r>
-        <w:t>Destructure</w:t>
-      </w:r>
-      <w:proofErr w:type="spellEnd"/>
-      <w:r>
-        <w:t xml:space="preserve"> an object:</w:t>
+        <w:t>-Destructure an object:</w:t>
       </w:r>
     </w:p>
     <w:p>
@@ -1860,13 +2367,8 @@
     </w:p>
     <w:p>
       <w:r>
-        <w:t xml:space="preserve">-Omit some elements in the </w:t>
-      </w:r>
-      <w:proofErr w:type="spellStart"/>
-      <w:r>
-        <w:t>aray</w:t>
-      </w:r>
-      <w:proofErr w:type="spellEnd"/>
+        <w:t>-Omit some elements in the aray</w:t>
+      </w:r>
       <w:r>
         <w:t xml:space="preserve">. </w:t>
       </w:r>
@@ -1962,7 +2464,7 @@
       <w:pPr>
         <w:pStyle w:val="Heading2"/>
       </w:pPr>
-      <w:bookmarkStart w:id="5" w:name="_Toc123419273"/>
+      <w:bookmarkStart w:id="5" w:name="_Toc123509122"/>
       <w:r>
         <w:lastRenderedPageBreak/>
         <w:t>Spread</w:t>
@@ -2115,7 +2617,7 @@
       <w:pPr>
         <w:pStyle w:val="Heading2"/>
       </w:pPr>
-      <w:bookmarkStart w:id="6" w:name="_Toc123419274"/>
+      <w:bookmarkStart w:id="6" w:name="_Toc123509123"/>
       <w:r>
         <w:t>JS Modules</w:t>
       </w:r>
@@ -2188,7 +2690,7 @@
       <w:pPr>
         <w:pStyle w:val="Heading1"/>
       </w:pPr>
-      <w:bookmarkStart w:id="7" w:name="_Toc123419275"/>
+      <w:bookmarkStart w:id="7" w:name="_Toc123509124"/>
       <w:r>
         <w:lastRenderedPageBreak/>
         <w:t>REACT, REACT DOM</w:t>
@@ -2203,31 +2705,19 @@
           <w:numId w:val="6"/>
         </w:numPr>
       </w:pPr>
-      <w:bookmarkStart w:id="8" w:name="_Toc123419276"/>
-      <w:proofErr w:type="spellStart"/>
-      <w:proofErr w:type="gramStart"/>
+      <w:bookmarkStart w:id="8" w:name="_Toc123509125"/>
       <w:r>
         <w:t>d</w:t>
       </w:r>
       <w:r>
-        <w:t>ocument.createElement</w:t>
-      </w:r>
-      <w:proofErr w:type="spellEnd"/>
-      <w:proofErr w:type="gramEnd"/>
-      <w:r>
-        <w:t>()</w:t>
+        <w:t>ocument.createElement()</w:t>
       </w:r>
       <w:bookmarkEnd w:id="8"/>
     </w:p>
     <w:p>
       <w:r>
-        <w:t xml:space="preserve">-How JS can render HTML </w:t>
-      </w:r>
-      <w:proofErr w:type="gramStart"/>
-      <w:r>
-        <w:t>elements ?</w:t>
-      </w:r>
-      <w:proofErr w:type="gramEnd"/>
+        <w:t>-How JS can render HTML elements ?</w:t>
+      </w:r>
     </w:p>
     <w:p>
       <w:r>
@@ -2276,9 +2766,11 @@
       <w:pPr>
         <w:pStyle w:val="Heading2"/>
       </w:pPr>
+      <w:bookmarkStart w:id="9" w:name="_Toc123509126"/>
       <w:r>
         <w:t>Add React to your project</w:t>
       </w:r>
+      <w:bookmarkEnd w:id="9"/>
     </w:p>
     <w:p>
       <w:r>
@@ -2341,21 +2833,12 @@
         </w:rPr>
         <w:t>npkg.com</w:t>
       </w:r>
-      <w:proofErr w:type="gramStart"/>
-      <w:r>
-        <w:rPr>
-          <w:b/>
-          <w:bCs/>
-        </w:rPr>
-        <w:t>/:package</w:t>
-      </w:r>
-      <w:proofErr w:type="gramEnd"/>
-      <w:r>
-        <w:rPr>
-          <w:b/>
-          <w:bCs/>
-        </w:rPr>
-        <w:t>@:version</w:t>
+      <w:r>
+        <w:rPr>
+          <w:b/>
+          <w:bCs/>
+        </w:rPr>
+        <w:t>/:package@:version</w:t>
       </w:r>
       <w:r>
         <w:rPr>
@@ -2417,7 +2900,6 @@
         </w:rPr>
         <w:t xml:space="preserve">script </w:t>
       </w:r>
-      <w:proofErr w:type="spellStart"/>
       <w:r>
         <w:rPr>
           <w:rFonts w:ascii="Consolas" w:eastAsia="Times New Roman" w:hAnsi="Consolas" w:cs="Courier New"/>
@@ -2427,7 +2909,6 @@
         </w:rPr>
         <w:t>crossorigin</w:t>
       </w:r>
-      <w:proofErr w:type="spellEnd"/>
       <w:r>
         <w:rPr>
           <w:rFonts w:ascii="Consolas" w:eastAsia="Times New Roman" w:hAnsi="Consolas" w:cs="Courier New"/>
@@ -2516,15 +2997,12 @@
       <w:pPr>
         <w:pStyle w:val="Heading2"/>
       </w:pPr>
-      <w:proofErr w:type="spellStart"/>
+      <w:bookmarkStart w:id="10" w:name="_Toc123509127"/>
       <w:r>
         <w:lastRenderedPageBreak/>
-        <w:t>React.createElement</w:t>
-      </w:r>
-      <w:proofErr w:type="spellEnd"/>
-      <w:r>
-        <w:t>()</w:t>
-      </w:r>
+        <w:t>React.createElement()</w:t>
+      </w:r>
+      <w:bookmarkEnd w:id="10"/>
     </w:p>
     <w:p>
       <w:r>
@@ -2538,21 +3016,12 @@
       <w:r>
         <w:t>-</w:t>
       </w:r>
-      <w:proofErr w:type="spellStart"/>
-      <w:r>
-        <w:rPr>
-          <w:b/>
-          <w:bCs/>
-        </w:rPr>
-        <w:t>React.createElement</w:t>
-      </w:r>
-      <w:proofErr w:type="spellEnd"/>
-      <w:r>
-        <w:rPr>
-          <w:b/>
-          <w:bCs/>
-        </w:rPr>
-        <w:t>(</w:t>
+      <w:r>
+        <w:rPr>
+          <w:b/>
+          <w:bCs/>
+        </w:rPr>
+        <w:t>React.createElement(</w:t>
       </w:r>
       <w:r>
         <w:t>&lt;type&gt;</w:t>
@@ -2570,16 +3039,11 @@
         <w:t xml:space="preserve">, </w:t>
       </w:r>
       <w:r>
-        <w:t>&lt;</w:t>
-      </w:r>
-      <w:proofErr w:type="spellStart"/>
-      <w:r>
-        <w:t>children</w:t>
+        <w:t>&lt;children</w:t>
       </w:r>
       <w:r>
         <w:t>s</w:t>
       </w:r>
-      <w:proofErr w:type="spellEnd"/>
       <w:r>
         <w:t>…</w:t>
       </w:r>
@@ -2727,10 +3191,12 @@
       <w:pPr>
         <w:pStyle w:val="Heading2"/>
       </w:pPr>
+      <w:bookmarkStart w:id="11" w:name="_Toc123509128"/>
       <w:r>
         <w:lastRenderedPageBreak/>
         <w:t>React DOM</w:t>
       </w:r>
+      <w:bookmarkEnd w:id="11"/>
     </w:p>
     <w:p>
       <w:r>
@@ -2739,15 +3205,7 @@
     </w:p>
     <w:p>
       <w:r>
-        <w:t>-</w:t>
-      </w:r>
-      <w:proofErr w:type="spellStart"/>
-      <w:r>
-        <w:t>ReactDOM</w:t>
-      </w:r>
-      <w:proofErr w:type="spellEnd"/>
-      <w:r>
-        <w:t xml:space="preserve"> supports rendering React elements</w:t>
+        <w:t>-ReactDOM supports rendering React elements</w:t>
       </w:r>
       <w:r>
         <w:t>.</w:t>
@@ -2755,15 +3213,7 @@
     </w:p>
     <w:p>
       <w:r>
-        <w:t xml:space="preserve">-Add </w:t>
-      </w:r>
-      <w:proofErr w:type="spellStart"/>
-      <w:r>
-        <w:t>ReactDOM</w:t>
-      </w:r>
-      <w:proofErr w:type="spellEnd"/>
-      <w:r>
-        <w:t>:</w:t>
+        <w:t>-Add ReactDOM:</w:t>
       </w:r>
     </w:p>
     <w:p>
@@ -2792,7 +3242,6 @@
         </w:rPr>
         <w:t xml:space="preserve">script </w:t>
       </w:r>
-      <w:proofErr w:type="spellStart"/>
       <w:r>
         <w:rPr>
           <w:rStyle w:val="token"/>
@@ -2801,7 +3250,6 @@
         </w:rPr>
         <w:t>crossorigin</w:t>
       </w:r>
-      <w:proofErr w:type="spellEnd"/>
       <w:r>
         <w:rPr>
           <w:rStyle w:val="token"/>
@@ -2872,21 +3320,12 @@
           <w:bCs/>
         </w:rPr>
       </w:pPr>
-      <w:proofErr w:type="spellStart"/>
-      <w:r>
-        <w:rPr>
-          <w:b/>
-          <w:bCs/>
-        </w:rPr>
-        <w:t>ReactDOM.render</w:t>
-      </w:r>
-      <w:proofErr w:type="spellEnd"/>
-      <w:r>
-        <w:rPr>
-          <w:b/>
-          <w:bCs/>
-        </w:rPr>
-        <w:t>(</w:t>
+      <w:r>
+        <w:rPr>
+          <w:b/>
+          <w:bCs/>
+        </w:rPr>
+        <w:t>ReactDOM.render(</w:t>
       </w:r>
       <w:r>
         <w:t>&lt;element&gt;</w:t>
@@ -2914,6 +3353,7 @@
         <w:rPr>
           <w:b/>
           <w:bCs/>
+          <w:noProof/>
         </w:rPr>
         <w:drawing>
           <wp:inline distT="0" distB="0" distL="0" distR="0" wp14:anchorId="2402C4F9" wp14:editId="194B487F">
@@ -2952,14 +3392,425 @@
         </w:drawing>
       </w:r>
     </w:p>
+    <w:p/>
+    <w:p/>
+    <w:p/>
+    <w:p/>
+    <w:p/>
+    <w:p/>
+    <w:p/>
+    <w:p/>
+    <w:p/>
+    <w:p/>
+    <w:p>
+      <w:pPr>
+        <w:pStyle w:val="Heading1"/>
+      </w:pPr>
+      <w:bookmarkStart w:id="12" w:name="_Toc123509129"/>
+      <w:r>
+        <w:lastRenderedPageBreak/>
+        <w:t>JSX, COMPONENTS AND PROPS</w:t>
+      </w:r>
+      <w:bookmarkEnd w:id="12"/>
+    </w:p>
+    <w:p>
+      <w:pPr>
+        <w:pStyle w:val="Heading2"/>
+        <w:numPr>
+          <w:ilvl w:val="0"/>
+          <w:numId w:val="7"/>
+        </w:numPr>
+      </w:pPr>
+      <w:bookmarkStart w:id="13" w:name="_Toc123509130"/>
+      <w:r>
+        <w:t>JSX</w:t>
+      </w:r>
+      <w:bookmarkEnd w:id="13"/>
+    </w:p>
+    <w:p>
+      <w:r>
+        <w:t>-</w:t>
+      </w:r>
+      <w:r>
+        <w:rPr>
+          <w:b/>
+          <w:bCs/>
+        </w:rPr>
+        <w:t xml:space="preserve">JSX </w:t>
+      </w:r>
+      <w:r>
+        <w:t>= Javascript XML</w:t>
+      </w:r>
+      <w:r>
+        <w:t xml:space="preserve">. </w:t>
+      </w:r>
+      <w:r>
+        <w:rPr>
+          <w:b/>
+          <w:bCs/>
+        </w:rPr>
+        <w:t xml:space="preserve">JSX </w:t>
+      </w:r>
+      <w:r>
+        <w:t xml:space="preserve">is </w:t>
+      </w:r>
+      <w:r>
+        <w:rPr>
+          <w:b/>
+          <w:bCs/>
+        </w:rPr>
+        <w:t>NOT HTML</w:t>
+      </w:r>
+      <w:r>
+        <w:t>.</w:t>
+      </w:r>
+    </w:p>
+    <w:p>
+      <w:r>
+        <w:t>-</w:t>
+      </w:r>
+      <w:r>
+        <w:rPr>
+          <w:b/>
+          <w:bCs/>
+        </w:rPr>
+        <w:t xml:space="preserve">Babel </w:t>
+      </w:r>
+      <w:r>
+        <w:t>translates XML to React code.</w:t>
+      </w:r>
+    </w:p>
+    <w:p>
+      <w:r>
+        <w:t xml:space="preserve">-Put JS code inside </w:t>
+      </w:r>
+      <w:r>
+        <w:rPr>
+          <w:b/>
+          <w:bCs/>
+        </w:rPr>
+        <w:t xml:space="preserve">{} </w:t>
+      </w:r>
+      <w:r>
+        <w:t xml:space="preserve">of </w:t>
+      </w:r>
+      <w:r>
+        <w:rPr>
+          <w:b/>
+          <w:bCs/>
+        </w:rPr>
+        <w:t>JSX</w:t>
+      </w:r>
+      <w:r>
+        <w:t>.</w:t>
+      </w:r>
+    </w:p>
+    <w:p>
+      <w:pPr>
+        <w:rPr>
+          <w:b/>
+          <w:bCs/>
+        </w:rPr>
+      </w:pPr>
+      <w:r>
+        <w:rPr>
+          <w:b/>
+          <w:bCs/>
+          <w:noProof/>
+        </w:rPr>
+        <w:drawing>
+          <wp:inline distT="0" distB="0" distL="0" distR="0" wp14:anchorId="2F03F894" wp14:editId="466421A1">
+            <wp:extent cx="4944165" cy="2810267"/>
+            <wp:effectExtent l="0" t="0" r="8890" b="9525"/>
+            <wp:docPr id="17" name="Picture 17"/>
+            <wp:cNvGraphicFramePr>
+              <a:graphicFrameLocks xmlns:a="http://schemas.openxmlformats.org/drawingml/2006/main" noChangeAspect="1"/>
+            </wp:cNvGraphicFramePr>
+            <a:graphic xmlns:a="http://schemas.openxmlformats.org/drawingml/2006/main">
+              <a:graphicData uri="http://schemas.openxmlformats.org/drawingml/2006/picture">
+                <pic:pic xmlns:pic="http://schemas.openxmlformats.org/drawingml/2006/picture">
+                  <pic:nvPicPr>
+                    <pic:cNvPr id="1" name=""/>
+                    <pic:cNvPicPr/>
+                  </pic:nvPicPr>
+                  <pic:blipFill>
+                    <a:blip r:embed="rId21"/>
+                    <a:stretch>
+                      <a:fillRect/>
+                    </a:stretch>
+                  </pic:blipFill>
+                  <pic:spPr>
+                    <a:xfrm>
+                      <a:off x="0" y="0"/>
+                      <a:ext cx="4944165" cy="2810267"/>
+                    </a:xfrm>
+                    <a:prstGeom prst="rect">
+                      <a:avLst/>
+                    </a:prstGeom>
+                  </pic:spPr>
+                </pic:pic>
+              </a:graphicData>
+            </a:graphic>
+          </wp:inline>
+        </w:drawing>
+      </w:r>
+      <w:r>
+        <w:br/>
+      </w:r>
+      <w:r>
+        <w:br/>
+      </w:r>
+      <w:r>
+        <w:br/>
+      </w:r>
+      <w:r>
+        <w:rPr>
+          <w:b/>
+          <w:bCs/>
+        </w:rPr>
+        <w:t>=&gt;</w:t>
+      </w:r>
+    </w:p>
+    <w:p>
+      <w:pPr>
+        <w:rPr>
+          <w:b/>
+          <w:bCs/>
+        </w:rPr>
+      </w:pPr>
+      <w:r>
+        <w:rPr>
+          <w:b/>
+          <w:bCs/>
+          <w:noProof/>
+        </w:rPr>
+        <w:drawing>
+          <wp:inline distT="0" distB="0" distL="0" distR="0" wp14:anchorId="2D0FCD72" wp14:editId="52494C3B">
+            <wp:extent cx="4706007" cy="2591162"/>
+            <wp:effectExtent l="0" t="0" r="0" b="0"/>
+            <wp:docPr id="19" name="Picture 19"/>
+            <wp:cNvGraphicFramePr>
+              <a:graphicFrameLocks xmlns:a="http://schemas.openxmlformats.org/drawingml/2006/main" noChangeAspect="1"/>
+            </wp:cNvGraphicFramePr>
+            <a:graphic xmlns:a="http://schemas.openxmlformats.org/drawingml/2006/main">
+              <a:graphicData uri="http://schemas.openxmlformats.org/drawingml/2006/picture">
+                <pic:pic xmlns:pic="http://schemas.openxmlformats.org/drawingml/2006/picture">
+                  <pic:nvPicPr>
+                    <pic:cNvPr id="1" name=""/>
+                    <pic:cNvPicPr/>
+                  </pic:nvPicPr>
+                  <pic:blipFill>
+                    <a:blip r:embed="rId22"/>
+                    <a:stretch>
+                      <a:fillRect/>
+                    </a:stretch>
+                  </pic:blipFill>
+                  <pic:spPr>
+                    <a:xfrm>
+                      <a:off x="0" y="0"/>
+                      <a:ext cx="4706007" cy="2591162"/>
+                    </a:xfrm>
+                    <a:prstGeom prst="rect">
+                      <a:avLst/>
+                    </a:prstGeom>
+                  </pic:spPr>
+                </pic:pic>
+              </a:graphicData>
+            </a:graphic>
+          </wp:inline>
+        </w:drawing>
+      </w:r>
+    </w:p>
+    <w:p>
+      <w:pPr>
+        <w:rPr>
+          <w:b/>
+          <w:bCs/>
+        </w:rPr>
+      </w:pPr>
+    </w:p>
+    <w:p>
+      <w:pPr>
+        <w:rPr>
+          <w:b/>
+          <w:bCs/>
+        </w:rPr>
+      </w:pPr>
+    </w:p>
+    <w:p>
+      <w:r>
+        <w:rPr>
+          <w:b/>
+          <w:bCs/>
+        </w:rPr>
+        <w:lastRenderedPageBreak/>
+        <w:t>-</w:t>
+      </w:r>
+      <w:r>
+        <w:t>Dynamically creates React elements from an array:</w:t>
+      </w:r>
+    </w:p>
     <w:p>
       <w:pPr>
         <w:jc w:val="center"/>
-        <w:rPr>
-          <w:b/>
-          <w:bCs/>
-        </w:rPr>
-      </w:pPr>
+      </w:pPr>
+      <w:r>
+        <w:drawing>
+          <wp:inline distT="0" distB="0" distL="0" distR="0" wp14:anchorId="079B5DDC" wp14:editId="25C9C4BA">
+            <wp:extent cx="4453890" cy="3072429"/>
+            <wp:effectExtent l="0" t="0" r="3810" b="0"/>
+            <wp:docPr id="18" name="Picture 18"/>
+            <wp:cNvGraphicFramePr>
+              <a:graphicFrameLocks xmlns:a="http://schemas.openxmlformats.org/drawingml/2006/main" noChangeAspect="1"/>
+            </wp:cNvGraphicFramePr>
+            <a:graphic xmlns:a="http://schemas.openxmlformats.org/drawingml/2006/main">
+              <a:graphicData uri="http://schemas.openxmlformats.org/drawingml/2006/picture">
+                <pic:pic xmlns:pic="http://schemas.openxmlformats.org/drawingml/2006/picture">
+                  <pic:nvPicPr>
+                    <pic:cNvPr id="1" name=""/>
+                    <pic:cNvPicPr/>
+                  </pic:nvPicPr>
+                  <pic:blipFill>
+                    <a:blip r:embed="rId23"/>
+                    <a:stretch>
+                      <a:fillRect/>
+                    </a:stretch>
+                  </pic:blipFill>
+                  <pic:spPr>
+                    <a:xfrm>
+                      <a:off x="0" y="0"/>
+                      <a:ext cx="4455620" cy="3073622"/>
+                    </a:xfrm>
+                    <a:prstGeom prst="rect">
+                      <a:avLst/>
+                    </a:prstGeom>
+                  </pic:spPr>
+                </pic:pic>
+              </a:graphicData>
+            </a:graphic>
+          </wp:inline>
+        </w:drawing>
+      </w:r>
+    </w:p>
+    <w:p>
+      <w:r>
+        <w:rPr>
+          <w:b/>
+          <w:bCs/>
+        </w:rPr>
+        <w:t>-Array.map()</w:t>
+      </w:r>
+      <w:r>
+        <w:t>: Create a new array with modification to elements</w:t>
+      </w:r>
+      <w:r>
+        <w:t xml:space="preserve">. </w:t>
+      </w:r>
+      <w:r>
+        <w:rPr>
+          <w:b/>
+          <w:bCs/>
+        </w:rPr>
+        <w:t xml:space="preserve">Map() </w:t>
+      </w:r>
+      <w:r>
+        <w:t>is often used for creating React elements from an array.</w:t>
+      </w:r>
+    </w:p>
+    <w:p/>
+    <w:p/>
+    <w:p/>
+    <w:p/>
+    <w:p/>
+    <w:p/>
+    <w:p/>
+    <w:p/>
+    <w:p/>
+    <w:p/>
+    <w:p/>
+    <w:p/>
+    <w:p/>
+    <w:p>
+      <w:pPr>
+        <w:pStyle w:val="Heading2"/>
+      </w:pPr>
+      <w:bookmarkStart w:id="14" w:name="_Toc123509131"/>
+      <w:r>
+        <w:lastRenderedPageBreak/>
+        <w:t>React Element Types</w:t>
+      </w:r>
+      <w:bookmarkEnd w:id="14"/>
+    </w:p>
+    <w:p>
+      <w:r>
+        <w:t>-</w:t>
+      </w:r>
+      <w:r>
+        <w:rPr>
+          <w:b/>
+          <w:bCs/>
+        </w:rPr>
+        <w:t xml:space="preserve">React.createElement() </w:t>
+      </w:r>
+      <w:r>
+        <w:t>support types: function,</w:t>
+      </w:r>
+      <w:r>
+        <w:t xml:space="preserve"> class and</w:t>
+      </w:r>
+      <w:r>
+        <w:t xml:space="preserve"> string</w:t>
+      </w:r>
+      <w:r>
+        <w:t>.</w:t>
+      </w:r>
+    </w:p>
+    <w:p>
+      <w:r>
+        <w:t>-Function component</w:t>
+      </w:r>
+      <w:r>
+        <w:t>:</w:t>
+      </w:r>
+    </w:p>
+    <w:p>
+      <w:r>
+        <w:drawing>
+          <wp:inline distT="0" distB="0" distL="0" distR="0" wp14:anchorId="4523529C" wp14:editId="7724FF43">
+            <wp:extent cx="5611008" cy="4020111"/>
+            <wp:effectExtent l="0" t="0" r="8890" b="0"/>
+            <wp:docPr id="20" name="Picture 20"/>
+            <wp:cNvGraphicFramePr>
+              <a:graphicFrameLocks xmlns:a="http://schemas.openxmlformats.org/drawingml/2006/main" noChangeAspect="1"/>
+            </wp:cNvGraphicFramePr>
+            <a:graphic xmlns:a="http://schemas.openxmlformats.org/drawingml/2006/main">
+              <a:graphicData uri="http://schemas.openxmlformats.org/drawingml/2006/picture">
+                <pic:pic xmlns:pic="http://schemas.openxmlformats.org/drawingml/2006/picture">
+                  <pic:nvPicPr>
+                    <pic:cNvPr id="1" name=""/>
+                    <pic:cNvPicPr/>
+                  </pic:nvPicPr>
+                  <pic:blipFill>
+                    <a:blip r:embed="rId24"/>
+                    <a:stretch>
+                      <a:fillRect/>
+                    </a:stretch>
+                  </pic:blipFill>
+                  <pic:spPr>
+                    <a:xfrm>
+                      <a:off x="0" y="0"/>
+                      <a:ext cx="5611008" cy="4020111"/>
+                    </a:xfrm>
+                    <a:prstGeom prst="rect">
+                      <a:avLst/>
+                    </a:prstGeom>
+                  </pic:spPr>
+                </pic:pic>
+              </a:graphicData>
+            </a:graphic>
+          </wp:inline>
+        </w:drawing>
+      </w:r>
     </w:p>
     <w:p/>
     <w:sectPr>
@@ -3293,8 +4144,8 @@
   <w:abstractNum w:abstractNumId="3" w15:restartNumberingAfterBreak="0">
     <w:nsid w:val="6D7560C9"/>
     <w:multiLevelType w:val="hybridMultilevel"/>
-    <w:tmpl w:val="D90ADAF8"/>
-    <w:lvl w:ilvl="0" w:tplc="57FE2ECE">
+    <w:tmpl w:val="BBB21100"/>
+    <w:lvl w:ilvl="0" w:tplc="F6FE07EE">
       <w:start w:val="1"/>
       <w:numFmt w:val="decimal"/>
       <w:pStyle w:val="Heading2"/>
@@ -3509,6 +4360,12 @@
     <w:abstractNumId w:val="4"/>
   </w:num>
   <w:num w:numId="6" w16cid:durableId="1949122233">
+    <w:abstractNumId w:val="3"/>
+    <w:lvlOverride w:ilvl="0">
+      <w:startOverride w:val="1"/>
+    </w:lvlOverride>
+  </w:num>
+  <w:num w:numId="7" w16cid:durableId="1454518352">
     <w:abstractNumId w:val="3"/>
     <w:lvlOverride w:ilvl="0">
       <w:startOverride w:val="1"/>

</xml_diff>

<commit_message>
Demo code for dynamic React component
</commit_message>
<xml_diff>
--- a/React/ReactJS Note.docx
+++ b/React/ReactJS Note.docx
@@ -1517,7 +1517,15 @@
               </w:numPr>
             </w:pPr>
             <w:r>
-              <w:t>Most necessary resources is loaded on the first run</w:t>
+              <w:t xml:space="preserve">Most necessary resources </w:t>
+            </w:r>
+            <w:proofErr w:type="gramStart"/>
+            <w:r>
+              <w:t>is</w:t>
+            </w:r>
+            <w:proofErr w:type="gramEnd"/>
+            <w:r>
+              <w:t xml:space="preserve"> loaded on the first run</w:t>
             </w:r>
           </w:p>
           <w:p>
@@ -2013,12 +2021,21 @@
       <w:r>
         <w:t xml:space="preserve">-In </w:t>
       </w:r>
-      <w:r>
-        <w:rPr>
-          <w:b/>
-          <w:bCs/>
-        </w:rPr>
-        <w:t xml:space="preserve">reduce() </w:t>
+      <w:proofErr w:type="gramStart"/>
+      <w:r>
+        <w:rPr>
+          <w:b/>
+          <w:bCs/>
+        </w:rPr>
+        <w:t>reduce(</w:t>
+      </w:r>
+      <w:proofErr w:type="gramEnd"/>
+      <w:r>
+        <w:rPr>
+          <w:b/>
+          <w:bCs/>
+        </w:rPr>
+        <w:t xml:space="preserve">) </w:t>
       </w:r>
       <w:r>
         <w:t xml:space="preserve">function, we must remember to return </w:t>
@@ -2044,14 +2061,24 @@
         <w:pStyle w:val="Heading2"/>
       </w:pPr>
       <w:bookmarkStart w:id="4" w:name="_Toc123509121"/>
+      <w:proofErr w:type="spellStart"/>
       <w:r>
         <w:t>Destructuring</w:t>
       </w:r>
       <w:bookmarkEnd w:id="4"/>
-    </w:p>
-    <w:p>
-      <w:r>
-        <w:t>-Destructure an array:</w:t>
+      <w:proofErr w:type="spellEnd"/>
+    </w:p>
+    <w:p>
+      <w:r>
+        <w:t>-</w:t>
+      </w:r>
+      <w:proofErr w:type="spellStart"/>
+      <w:r>
+        <w:t>Destructure</w:t>
+      </w:r>
+      <w:proofErr w:type="spellEnd"/>
+      <w:r>
+        <w:t xml:space="preserve"> an array:</w:t>
       </w:r>
     </w:p>
     <w:p>
@@ -2122,7 +2149,15 @@
     <w:p>
       <w:r>
         <w:lastRenderedPageBreak/>
-        <w:t>-Destructure an object:</w:t>
+        <w:t>-</w:t>
+      </w:r>
+      <w:proofErr w:type="spellStart"/>
+      <w:r>
+        <w:t>Destructure</w:t>
+      </w:r>
+      <w:proofErr w:type="spellEnd"/>
+      <w:r>
+        <w:t xml:space="preserve"> an object:</w:t>
       </w:r>
     </w:p>
     <w:p>
@@ -2353,8 +2388,13 @@
     </w:p>
     <w:p>
       <w:r>
-        <w:t>-Omit some elements in the aray</w:t>
-      </w:r>
+        <w:t xml:space="preserve">-Omit some elements in the </w:t>
+      </w:r>
+      <w:proofErr w:type="spellStart"/>
+      <w:r>
+        <w:t>aray</w:t>
+      </w:r>
+      <w:proofErr w:type="spellEnd"/>
       <w:r>
         <w:t xml:space="preserve">. </w:t>
       </w:r>
@@ -2692,18 +2732,30 @@
         </w:numPr>
       </w:pPr>
       <w:bookmarkStart w:id="8" w:name="_Toc123509125"/>
+      <w:proofErr w:type="spellStart"/>
+      <w:proofErr w:type="gramStart"/>
       <w:r>
         <w:t>d</w:t>
       </w:r>
       <w:r>
-        <w:t>ocument.createElement()</w:t>
+        <w:t>ocument.createElement</w:t>
+      </w:r>
+      <w:proofErr w:type="spellEnd"/>
+      <w:proofErr w:type="gramEnd"/>
+      <w:r>
+        <w:t>()</w:t>
       </w:r>
       <w:bookmarkEnd w:id="8"/>
     </w:p>
     <w:p>
       <w:r>
-        <w:t>-How JS can render HTML elements ?</w:t>
-      </w:r>
+        <w:t xml:space="preserve">-How JS can render HTML </w:t>
+      </w:r>
+      <w:proofErr w:type="gramStart"/>
+      <w:r>
+        <w:t>elements ?</w:t>
+      </w:r>
+      <w:proofErr w:type="gramEnd"/>
     </w:p>
     <w:p>
       <w:r>
@@ -2819,12 +2871,21 @@
         </w:rPr>
         <w:t>npkg.com</w:t>
       </w:r>
-      <w:r>
-        <w:rPr>
-          <w:b/>
-          <w:bCs/>
-        </w:rPr>
-        <w:t>/:package@:version</w:t>
+      <w:proofErr w:type="gramStart"/>
+      <w:r>
+        <w:rPr>
+          <w:b/>
+          <w:bCs/>
+        </w:rPr>
+        <w:t>/:package</w:t>
+      </w:r>
+      <w:proofErr w:type="gramEnd"/>
+      <w:r>
+        <w:rPr>
+          <w:b/>
+          <w:bCs/>
+        </w:rPr>
+        <w:t>@:version</w:t>
       </w:r>
       <w:r>
         <w:rPr>
@@ -2886,6 +2947,7 @@
         </w:rPr>
         <w:t xml:space="preserve">script </w:t>
       </w:r>
+      <w:proofErr w:type="spellStart"/>
       <w:r>
         <w:rPr>
           <w:rFonts w:ascii="Consolas" w:eastAsia="Times New Roman" w:hAnsi="Consolas" w:cs="Courier New"/>
@@ -2895,6 +2957,7 @@
         </w:rPr>
         <w:t>crossorigin</w:t>
       </w:r>
+      <w:proofErr w:type="spellEnd"/>
       <w:r>
         <w:rPr>
           <w:rFonts w:ascii="Consolas" w:eastAsia="Times New Roman" w:hAnsi="Consolas" w:cs="Courier New"/>
@@ -2984,9 +3047,14 @@
         <w:pStyle w:val="Heading2"/>
       </w:pPr>
       <w:bookmarkStart w:id="10" w:name="_Toc123509127"/>
+      <w:proofErr w:type="spellStart"/>
       <w:r>
         <w:lastRenderedPageBreak/>
-        <w:t>React.createElement()</w:t>
+        <w:t>React.createElement</w:t>
+      </w:r>
+      <w:proofErr w:type="spellEnd"/>
+      <w:r>
+        <w:t>()</w:t>
       </w:r>
       <w:bookmarkEnd w:id="10"/>
     </w:p>
@@ -3002,12 +3070,21 @@
       <w:r>
         <w:t>-</w:t>
       </w:r>
-      <w:r>
-        <w:rPr>
-          <w:b/>
-          <w:bCs/>
-        </w:rPr>
-        <w:t>React.createElement(</w:t>
+      <w:proofErr w:type="spellStart"/>
+      <w:r>
+        <w:rPr>
+          <w:b/>
+          <w:bCs/>
+        </w:rPr>
+        <w:t>React.createElement</w:t>
+      </w:r>
+      <w:proofErr w:type="spellEnd"/>
+      <w:r>
+        <w:rPr>
+          <w:b/>
+          <w:bCs/>
+        </w:rPr>
+        <w:t>(</w:t>
       </w:r>
       <w:r>
         <w:t>&lt;type&gt;</w:t>
@@ -3025,11 +3102,16 @@
         <w:t xml:space="preserve">, </w:t>
       </w:r>
       <w:r>
-        <w:t>&lt;children</w:t>
+        <w:t>&lt;</w:t>
+      </w:r>
+      <w:proofErr w:type="spellStart"/>
+      <w:r>
+        <w:t>children</w:t>
       </w:r>
       <w:r>
         <w:t>s</w:t>
       </w:r>
+      <w:proofErr w:type="spellEnd"/>
       <w:r>
         <w:t>…</w:t>
       </w:r>
@@ -3191,7 +3273,15 @@
     </w:p>
     <w:p>
       <w:r>
-        <w:t>-ReactDOM supports rendering React elements</w:t>
+        <w:t>-</w:t>
+      </w:r>
+      <w:proofErr w:type="spellStart"/>
+      <w:r>
+        <w:t>ReactDOM</w:t>
+      </w:r>
+      <w:proofErr w:type="spellEnd"/>
+      <w:r>
+        <w:t xml:space="preserve"> supports rendering React elements</w:t>
       </w:r>
       <w:r>
         <w:t>.</w:t>
@@ -3199,7 +3289,15 @@
     </w:p>
     <w:p>
       <w:r>
-        <w:t>-Add ReactDOM:</w:t>
+        <w:t xml:space="preserve">-Add </w:t>
+      </w:r>
+      <w:proofErr w:type="spellStart"/>
+      <w:r>
+        <w:t>ReactDOM</w:t>
+      </w:r>
+      <w:proofErr w:type="spellEnd"/>
+      <w:r>
+        <w:t>:</w:t>
       </w:r>
     </w:p>
     <w:p>
@@ -3228,6 +3326,7 @@
         </w:rPr>
         <w:t xml:space="preserve">script </w:t>
       </w:r>
+      <w:proofErr w:type="spellStart"/>
       <w:r>
         <w:rPr>
           <w:rStyle w:val="token"/>
@@ -3236,6 +3335,7 @@
         </w:rPr>
         <w:t>crossorigin</w:t>
       </w:r>
+      <w:proofErr w:type="spellEnd"/>
       <w:r>
         <w:rPr>
           <w:rStyle w:val="token"/>
@@ -3306,12 +3406,21 @@
           <w:bCs/>
         </w:rPr>
       </w:pPr>
-      <w:r>
-        <w:rPr>
-          <w:b/>
-          <w:bCs/>
-        </w:rPr>
-        <w:t>ReactDOM.render(</w:t>
+      <w:proofErr w:type="spellStart"/>
+      <w:r>
+        <w:rPr>
+          <w:b/>
+          <w:bCs/>
+        </w:rPr>
+        <w:t>ReactDOM.render</w:t>
+      </w:r>
+      <w:proofErr w:type="spellEnd"/>
+      <w:r>
+        <w:rPr>
+          <w:b/>
+          <w:bCs/>
+        </w:rPr>
+        <w:t>(</w:t>
       </w:r>
       <w:r>
         <w:t>&lt;element&gt;</w:t>
@@ -3425,7 +3534,15 @@
         <w:t xml:space="preserve">JSX </w:t>
       </w:r>
       <w:r>
-        <w:t>= Javascript XML</w:t>
+        <w:t xml:space="preserve">= </w:t>
+      </w:r>
+      <w:proofErr w:type="spellStart"/>
+      <w:r>
+        <w:t>Javascript</w:t>
+      </w:r>
+      <w:proofErr w:type="spellEnd"/>
+      <w:r>
+        <w:t xml:space="preserve"> XML</w:t>
       </w:r>
       <w:r>
         <w:t xml:space="preserve">. </w:t>
@@ -3682,12 +3799,37 @@
       </w:r>
     </w:p>
     <w:p>
-      <w:r>
-        <w:rPr>
-          <w:b/>
-          <w:bCs/>
-        </w:rPr>
-        <w:t>-Array.map()</w:t>
+      <w:proofErr w:type="gramStart"/>
+      <w:r>
+        <w:rPr>
+          <w:b/>
+          <w:bCs/>
+        </w:rPr>
+        <w:t>-</w:t>
+      </w:r>
+      <w:proofErr w:type="spellStart"/>
+      <w:r>
+        <w:rPr>
+          <w:b/>
+          <w:bCs/>
+        </w:rPr>
+        <w:t>Array.map</w:t>
+      </w:r>
+      <w:proofErr w:type="spellEnd"/>
+      <w:r>
+        <w:rPr>
+          <w:b/>
+          <w:bCs/>
+        </w:rPr>
+        <w:t>(</w:t>
+      </w:r>
+      <w:proofErr w:type="gramEnd"/>
+      <w:r>
+        <w:rPr>
+          <w:b/>
+          <w:bCs/>
+        </w:rPr>
+        <w:t>)</w:t>
       </w:r>
       <w:r>
         <w:t>: Create a new array with modification to elements</w:t>
@@ -3695,12 +3837,21 @@
       <w:r>
         <w:t xml:space="preserve">. </w:t>
       </w:r>
-      <w:r>
-        <w:rPr>
-          <w:b/>
-          <w:bCs/>
-        </w:rPr>
-        <w:t xml:space="preserve">Map() </w:t>
+      <w:proofErr w:type="gramStart"/>
+      <w:r>
+        <w:rPr>
+          <w:b/>
+          <w:bCs/>
+        </w:rPr>
+        <w:t>Map(</w:t>
+      </w:r>
+      <w:proofErr w:type="gramEnd"/>
+      <w:r>
+        <w:rPr>
+          <w:b/>
+          <w:bCs/>
+        </w:rPr>
+        <w:t xml:space="preserve">) </w:t>
       </w:r>
       <w:r>
         <w:t>is often used for creating React elements from an array.</w:t>
@@ -3734,12 +3885,21 @@
       <w:r>
         <w:t>-</w:t>
       </w:r>
-      <w:r>
-        <w:rPr>
-          <w:b/>
-          <w:bCs/>
-        </w:rPr>
-        <w:t xml:space="preserve">React.createElement() </w:t>
+      <w:proofErr w:type="spellStart"/>
+      <w:r>
+        <w:rPr>
+          <w:b/>
+          <w:bCs/>
+        </w:rPr>
+        <w:t>React.createElement</w:t>
+      </w:r>
+      <w:proofErr w:type="spellEnd"/>
+      <w:r>
+        <w:rPr>
+          <w:b/>
+          <w:bCs/>
+        </w:rPr>
+        <w:t xml:space="preserve">() </w:t>
       </w:r>
       <w:r>
         <w:t>support types: function,</w:t>
@@ -3837,6 +3997,9 @@
     </w:p>
     <w:p>
       <w:r>
+        <w:rPr>
+          <w:noProof/>
+        </w:rPr>
         <w:drawing>
           <wp:inline distT="0" distB="0" distL="0" distR="0" wp14:anchorId="09B28FBA" wp14:editId="53A66F54">
             <wp:extent cx="5943600" cy="1123315"/>
@@ -3887,6 +4050,7 @@
       <w:r>
         <w:t xml:space="preserve">-To access an attribute, we can use:  </w:t>
       </w:r>
+      <w:proofErr w:type="gramStart"/>
       <w:r>
         <w:rPr>
           <w:b/>
@@ -3894,6 +4058,8 @@
         </w:rPr>
         <w:t>props.&lt;</w:t>
       </w:r>
+      <w:proofErr w:type="spellStart"/>
+      <w:proofErr w:type="gramEnd"/>
       <w:r>
         <w:rPr>
           <w:i/>
@@ -3901,6 +4067,7 @@
         </w:rPr>
         <w:t>attribute_name</w:t>
       </w:r>
+      <w:proofErr w:type="spellEnd"/>
       <w:r>
         <w:rPr>
           <w:b/>
@@ -3920,6 +4087,7 @@
         <w:rPr>
           <w:b/>
           <w:bCs/>
+          <w:noProof/>
         </w:rPr>
         <w:drawing>
           <wp:inline distT="0" distB="0" distL="0" distR="0" wp14:anchorId="63FC192D" wp14:editId="262DE103">
@@ -3960,11 +4128,467 @@
     </w:p>
     <w:p>
       <w:pPr>
-        <w:rPr>
-          <w:b/>
-          <w:bCs/>
-        </w:rPr>
-      </w:pPr>
+        <w:pStyle w:val="Heading2"/>
+      </w:pPr>
+      <w:r>
+        <w:t>DOM Events</w:t>
+      </w:r>
+    </w:p>
+    <w:p>
+      <w:r>
+        <w:t xml:space="preserve">-DOM events list: </w:t>
+      </w:r>
+      <w:hyperlink r:id="rId27" w:history="1">
+        <w:r>
+          <w:rPr>
+            <w:rStyle w:val="Hyperlink"/>
+          </w:rPr>
+          <w:t>HTML DOM Event Object (w3schools.com)</w:t>
+        </w:r>
+      </w:hyperlink>
+    </w:p>
+    <w:p>
+      <w:r>
+        <w:t>-HTML DOM event: click =&gt; onclick</w:t>
+      </w:r>
+    </w:p>
+    <w:p>
+      <w:r>
+        <w:t xml:space="preserve">-React DOM event: </w:t>
+      </w:r>
+      <w:r>
+        <w:rPr>
+          <w:b/>
+          <w:bCs/>
+        </w:rPr>
+        <w:t xml:space="preserve">Camel case </w:t>
+      </w:r>
+      <w:r>
+        <w:t>(</w:t>
+      </w:r>
+      <w:proofErr w:type="spellStart"/>
+      <w:r>
+        <w:t>onClick</w:t>
+      </w:r>
+      <w:proofErr w:type="spellEnd"/>
+      <w:r>
+        <w:t>)</w:t>
+      </w:r>
+    </w:p>
+    <w:p>
+      <w:r>
+        <w:rPr>
+          <w:b/>
+          <w:bCs/>
+        </w:rPr>
+        <w:t>Note</w:t>
+      </w:r>
+      <w:r>
+        <w:t xml:space="preserve">: </w:t>
+      </w:r>
+      <w:proofErr w:type="spellStart"/>
+      <w:r>
+        <w:t>dblclick</w:t>
+      </w:r>
+      <w:proofErr w:type="spellEnd"/>
+      <w:r>
+        <w:t xml:space="preserve"> =&gt; </w:t>
+      </w:r>
+      <w:proofErr w:type="spellStart"/>
+      <w:r>
+        <w:t>onDoubleClick</w:t>
+      </w:r>
+      <w:proofErr w:type="spellEnd"/>
+    </w:p>
+    <w:p/>
+    <w:p>
+      <w:pPr>
+        <w:pStyle w:val="Heading2"/>
+      </w:pPr>
+      <w:r>
+        <w:t>Naming Convention</w:t>
+      </w:r>
+    </w:p>
+    <w:p>
+      <w:r>
+        <w:t xml:space="preserve">-Name of a component </w:t>
+      </w:r>
+      <w:r>
+        <w:rPr>
+          <w:b/>
+          <w:bCs/>
+        </w:rPr>
+        <w:t>must start with a UPPERCASE</w:t>
+      </w:r>
+      <w:r>
+        <w:t>.</w:t>
+      </w:r>
+      <w:r>
+        <w:t xml:space="preserve"> Ex: App, Component, …</w:t>
+      </w:r>
+    </w:p>
+    <w:p>
+      <w:r>
+        <w:t>-We can use a variable to set the name of a component:</w:t>
+      </w:r>
+    </w:p>
+    <w:p>
+      <w:r>
+        <w:rPr>
+          <w:b/>
+          <w:bCs/>
+        </w:rPr>
+        <w:t xml:space="preserve">Ex: </w:t>
+      </w:r>
+    </w:p>
+    <w:p>
+      <w:r>
+        <w:tab/>
+      </w:r>
+      <w:r>
+        <w:t>l</w:t>
+      </w:r>
+      <w:r>
+        <w:t>et Component = ‘button</w:t>
+      </w:r>
+      <w:r>
+        <w:t>’;</w:t>
+      </w:r>
+    </w:p>
+    <w:p>
+      <w:r>
+        <w:tab/>
+        <w:t>return &lt;Component&gt;</w:t>
+      </w:r>
+      <w:r>
+        <w:t xml:space="preserve">CLICK </w:t>
+      </w:r>
+      <w:proofErr w:type="gramStart"/>
+      <w:r>
+        <w:t>ME!</w:t>
+      </w:r>
+      <w:r>
+        <w:t>&lt;</w:t>
+      </w:r>
+      <w:proofErr w:type="gramEnd"/>
+      <w:r>
+        <w:t>/Component&gt;</w:t>
+      </w:r>
+    </w:p>
+    <w:p>
+      <w:pPr>
+        <w:pStyle w:val="ListParagraph"/>
+        <w:numPr>
+          <w:ilvl w:val="0"/>
+          <w:numId w:val="8"/>
+        </w:numPr>
+      </w:pPr>
+      <w:r>
+        <w:t>Rendered HTML:</w:t>
+      </w:r>
+    </w:p>
+    <w:p>
+      <w:pPr>
+        <w:pStyle w:val="ListParagraph"/>
+      </w:pPr>
+      <w:r>
+        <w:t xml:space="preserve">&lt;button&gt;CLICK </w:t>
+      </w:r>
+      <w:proofErr w:type="gramStart"/>
+      <w:r>
+        <w:t>ME!&lt;</w:t>
+      </w:r>
+      <w:proofErr w:type="gramEnd"/>
+      <w:r>
+        <w:t>/button&gt;</w:t>
+      </w:r>
+    </w:p>
+    <w:p>
+      <w:pPr>
+        <w:pStyle w:val="ListParagraph"/>
+      </w:pPr>
+    </w:p>
+    <w:p>
+      <w:pPr>
+        <w:pStyle w:val="Heading2"/>
+      </w:pPr>
+      <w:r>
+        <w:t>Dynamic Component Type</w:t>
+      </w:r>
+      <w:r>
+        <w:br/>
+      </w:r>
+    </w:p>
+    <w:p>
+      <w:pPr>
+        <w:rPr>
+          <w:rStyle w:val="Hyperlink"/>
+        </w:rPr>
+      </w:pPr>
+      <w:r>
+        <w:t xml:space="preserve">-Reference: </w:t>
+      </w:r>
+      <w:hyperlink r:id="rId28" w:anchor="choosing-the-type-at-runtime" w:history="1">
+        <w:r>
+          <w:rPr>
+            <w:rStyle w:val="Hyperlink"/>
+          </w:rPr>
+          <w:t>JSX In Depth – React (reactjs.org)</w:t>
+        </w:r>
+      </w:hyperlink>
+    </w:p>
+    <w:p>
+      <w:pPr>
+        <w:rPr>
+          <w:rStyle w:val="Hyperlink"/>
+        </w:rPr>
+      </w:pPr>
+    </w:p>
+    <w:p>
+      <w:pPr>
+        <w:rPr>
+          <w:rStyle w:val="Hyperlink"/>
+        </w:rPr>
+      </w:pPr>
+    </w:p>
+    <w:p>
+      <w:pPr>
+        <w:rPr>
+          <w:rStyle w:val="Hyperlink"/>
+        </w:rPr>
+      </w:pPr>
+    </w:p>
+    <w:p>
+      <w:pPr>
+        <w:pStyle w:val="Heading2"/>
+      </w:pPr>
+      <w:r>
+        <w:lastRenderedPageBreak/>
+        <w:t>Children Props – Render Props</w:t>
+      </w:r>
+    </w:p>
+    <w:p>
+      <w:r>
+        <w:t>-Ways to pass props to a component: + String literals</w:t>
+      </w:r>
+    </w:p>
+    <w:p>
+      <w:r>
+        <w:t xml:space="preserve">                                                                    + JS expressions</w:t>
+      </w:r>
+    </w:p>
+    <w:p>
+      <w:pPr>
+        <w:jc w:val="center"/>
+      </w:pPr>
+      <w:r>
+        <w:drawing>
+          <wp:inline distT="0" distB="0" distL="0" distR="0" wp14:anchorId="3FE4EAD9" wp14:editId="4C125EA6">
+            <wp:extent cx="3286584" cy="1086002"/>
+            <wp:effectExtent l="0" t="0" r="0" b="0"/>
+            <wp:docPr id="23" name="Picture 23"/>
+            <wp:cNvGraphicFramePr>
+              <a:graphicFrameLocks xmlns:a="http://schemas.openxmlformats.org/drawingml/2006/main" noChangeAspect="1"/>
+            </wp:cNvGraphicFramePr>
+            <a:graphic xmlns:a="http://schemas.openxmlformats.org/drawingml/2006/main">
+              <a:graphicData uri="http://schemas.openxmlformats.org/drawingml/2006/picture">
+                <pic:pic xmlns:pic="http://schemas.openxmlformats.org/drawingml/2006/picture">
+                  <pic:nvPicPr>
+                    <pic:cNvPr id="1" name=""/>
+                    <pic:cNvPicPr/>
+                  </pic:nvPicPr>
+                  <pic:blipFill>
+                    <a:blip r:embed="rId29"/>
+                    <a:stretch>
+                      <a:fillRect/>
+                    </a:stretch>
+                  </pic:blipFill>
+                  <pic:spPr>
+                    <a:xfrm>
+                      <a:off x="0" y="0"/>
+                      <a:ext cx="3286584" cy="1086002"/>
+                    </a:xfrm>
+                    <a:prstGeom prst="rect">
+                      <a:avLst/>
+                    </a:prstGeom>
+                  </pic:spPr>
+                </pic:pic>
+              </a:graphicData>
+            </a:graphic>
+          </wp:inline>
+        </w:drawing>
+      </w:r>
+    </w:p>
+    <w:p>
+      <w:pPr>
+        <w:jc w:val="both"/>
+      </w:pPr>
+      <w:r>
+        <w:t xml:space="preserve">-Props </w:t>
+      </w:r>
+      <w:r>
+        <w:rPr>
+          <w:b/>
+          <w:bCs/>
+        </w:rPr>
+        <w:t xml:space="preserve">with no assignment </w:t>
+      </w:r>
+      <w:r>
+        <w:t xml:space="preserve">will be automatically considered as </w:t>
+      </w:r>
+      <w:r>
+        <w:rPr>
+          <w:b/>
+          <w:bCs/>
+        </w:rPr>
+        <w:t>true</w:t>
+      </w:r>
+    </w:p>
+    <w:p>
+      <w:pPr>
+        <w:jc w:val="both"/>
+      </w:pPr>
+      <w:r>
+        <w:drawing>
+          <wp:inline distT="0" distB="0" distL="0" distR="0" wp14:anchorId="09ABC7FB" wp14:editId="1E23A2B4">
+            <wp:extent cx="5344271" cy="285790"/>
+            <wp:effectExtent l="0" t="0" r="0" b="0"/>
+            <wp:docPr id="24" name="Picture 24"/>
+            <wp:cNvGraphicFramePr>
+              <a:graphicFrameLocks xmlns:a="http://schemas.openxmlformats.org/drawingml/2006/main" noChangeAspect="1"/>
+            </wp:cNvGraphicFramePr>
+            <a:graphic xmlns:a="http://schemas.openxmlformats.org/drawingml/2006/main">
+              <a:graphicData uri="http://schemas.openxmlformats.org/drawingml/2006/picture">
+                <pic:pic xmlns:pic="http://schemas.openxmlformats.org/drawingml/2006/picture">
+                  <pic:nvPicPr>
+                    <pic:cNvPr id="1" name=""/>
+                    <pic:cNvPicPr/>
+                  </pic:nvPicPr>
+                  <pic:blipFill>
+                    <a:blip r:embed="rId30"/>
+                    <a:stretch>
+                      <a:fillRect/>
+                    </a:stretch>
+                  </pic:blipFill>
+                  <pic:spPr>
+                    <a:xfrm>
+                      <a:off x="0" y="0"/>
+                      <a:ext cx="5344271" cy="285790"/>
+                    </a:xfrm>
+                    <a:prstGeom prst="rect">
+                      <a:avLst/>
+                    </a:prstGeom>
+                  </pic:spPr>
+                </pic:pic>
+              </a:graphicData>
+            </a:graphic>
+          </wp:inline>
+        </w:drawing>
+      </w:r>
+    </w:p>
+    <w:p>
+      <w:pPr>
+        <w:jc w:val="center"/>
+      </w:pPr>
+      <w:r>
+        <w:drawing>
+          <wp:inline distT="0" distB="0" distL="0" distR="0" wp14:anchorId="26323CBB" wp14:editId="7050A999">
+            <wp:extent cx="3524742" cy="876422"/>
+            <wp:effectExtent l="0" t="0" r="0" b="0"/>
+            <wp:docPr id="25" name="Picture 25"/>
+            <wp:cNvGraphicFramePr>
+              <a:graphicFrameLocks xmlns:a="http://schemas.openxmlformats.org/drawingml/2006/main" noChangeAspect="1"/>
+            </wp:cNvGraphicFramePr>
+            <a:graphic xmlns:a="http://schemas.openxmlformats.org/drawingml/2006/main">
+              <a:graphicData uri="http://schemas.openxmlformats.org/drawingml/2006/picture">
+                <pic:pic xmlns:pic="http://schemas.openxmlformats.org/drawingml/2006/picture">
+                  <pic:nvPicPr>
+                    <pic:cNvPr id="1" name=""/>
+                    <pic:cNvPicPr/>
+                  </pic:nvPicPr>
+                  <pic:blipFill>
+                    <a:blip r:embed="rId31"/>
+                    <a:stretch>
+                      <a:fillRect/>
+                    </a:stretch>
+                  </pic:blipFill>
+                  <pic:spPr>
+                    <a:xfrm>
+                      <a:off x="0" y="0"/>
+                      <a:ext cx="3524742" cy="876422"/>
+                    </a:xfrm>
+                    <a:prstGeom prst="rect">
+                      <a:avLst/>
+                    </a:prstGeom>
+                  </pic:spPr>
+                </pic:pic>
+              </a:graphicData>
+            </a:graphic>
+          </wp:inline>
+        </w:drawing>
+      </w:r>
+    </w:p>
+    <w:p>
+      <w:pPr>
+        <w:jc w:val="center"/>
+      </w:pPr>
+      <w:r>
+        <w:drawing>
+          <wp:inline distT="0" distB="0" distL="0" distR="0" wp14:anchorId="0BB96EC7" wp14:editId="72EAA53B">
+            <wp:extent cx="5943600" cy="1596390"/>
+            <wp:effectExtent l="0" t="0" r="0" b="3810"/>
+            <wp:docPr id="26" name="Picture 26"/>
+            <wp:cNvGraphicFramePr>
+              <a:graphicFrameLocks xmlns:a="http://schemas.openxmlformats.org/drawingml/2006/main" noChangeAspect="1"/>
+            </wp:cNvGraphicFramePr>
+            <a:graphic xmlns:a="http://schemas.openxmlformats.org/drawingml/2006/main">
+              <a:graphicData uri="http://schemas.openxmlformats.org/drawingml/2006/picture">
+                <pic:pic xmlns:pic="http://schemas.openxmlformats.org/drawingml/2006/picture">
+                  <pic:nvPicPr>
+                    <pic:cNvPr id="1" name=""/>
+                    <pic:cNvPicPr/>
+                  </pic:nvPicPr>
+                  <pic:blipFill>
+                    <a:blip r:embed="rId32"/>
+                    <a:stretch>
+                      <a:fillRect/>
+                    </a:stretch>
+                  </pic:blipFill>
+                  <pic:spPr>
+                    <a:xfrm>
+                      <a:off x="0" y="0"/>
+                      <a:ext cx="5943600" cy="1596390"/>
+                    </a:xfrm>
+                    <a:prstGeom prst="rect">
+                      <a:avLst/>
+                    </a:prstGeom>
+                  </pic:spPr>
+                </pic:pic>
+              </a:graphicData>
+            </a:graphic>
+          </wp:inline>
+        </w:drawing>
+      </w:r>
+    </w:p>
+    <w:p>
+      <w:pPr>
+        <w:jc w:val="center"/>
+      </w:pPr>
+    </w:p>
+    <w:p>
+      <w:r>
+        <w:t>-</w:t>
+      </w:r>
+      <w:r>
+        <w:rPr>
+          <w:b/>
+          <w:bCs/>
+        </w:rPr>
+        <w:t>Spread props</w:t>
+      </w:r>
+      <w:r>
+        <w:t>:</w:t>
+      </w:r>
     </w:p>
     <w:sectPr>
       <w:pgSz w:w="12240" w:h="15840"/>
@@ -4295,6 +4919,118 @@
     </w:lvl>
   </w:abstractNum>
   <w:abstractNum w:abstractNumId="3" w15:restartNumberingAfterBreak="0">
+    <w:nsid w:val="584B7EC2"/>
+    <w:multiLevelType w:val="hybridMultilevel"/>
+    <w:tmpl w:val="2B6C2C36"/>
+    <w:lvl w:ilvl="0" w:tplc="20DAAB7C">
+      <w:numFmt w:val="bullet"/>
+      <w:lvlText w:val=""/>
+      <w:lvlJc w:val="left"/>
+      <w:pPr>
+        <w:ind w:left="720" w:hanging="360"/>
+      </w:pPr>
+      <w:rPr>
+        <w:rFonts w:ascii="Wingdings" w:eastAsiaTheme="minorHAnsi" w:hAnsi="Wingdings" w:cstheme="minorBidi" w:hint="default"/>
+      </w:rPr>
+    </w:lvl>
+    <w:lvl w:ilvl="1" w:tplc="04090003" w:tentative="1">
+      <w:start w:val="1"/>
+      <w:numFmt w:val="bullet"/>
+      <w:lvlText w:val="o"/>
+      <w:lvlJc w:val="left"/>
+      <w:pPr>
+        <w:ind w:left="1440" w:hanging="360"/>
+      </w:pPr>
+      <w:rPr>
+        <w:rFonts w:ascii="Courier New" w:hAnsi="Courier New" w:cs="Courier New" w:hint="default"/>
+      </w:rPr>
+    </w:lvl>
+    <w:lvl w:ilvl="2" w:tplc="04090005" w:tentative="1">
+      <w:start w:val="1"/>
+      <w:numFmt w:val="bullet"/>
+      <w:lvlText w:val=""/>
+      <w:lvlJc w:val="left"/>
+      <w:pPr>
+        <w:ind w:left="2160" w:hanging="360"/>
+      </w:pPr>
+      <w:rPr>
+        <w:rFonts w:ascii="Wingdings" w:hAnsi="Wingdings" w:hint="default"/>
+      </w:rPr>
+    </w:lvl>
+    <w:lvl w:ilvl="3" w:tplc="04090001" w:tentative="1">
+      <w:start w:val="1"/>
+      <w:numFmt w:val="bullet"/>
+      <w:lvlText w:val=""/>
+      <w:lvlJc w:val="left"/>
+      <w:pPr>
+        <w:ind w:left="2880" w:hanging="360"/>
+      </w:pPr>
+      <w:rPr>
+        <w:rFonts w:ascii="Symbol" w:hAnsi="Symbol" w:hint="default"/>
+      </w:rPr>
+    </w:lvl>
+    <w:lvl w:ilvl="4" w:tplc="04090003" w:tentative="1">
+      <w:start w:val="1"/>
+      <w:numFmt w:val="bullet"/>
+      <w:lvlText w:val="o"/>
+      <w:lvlJc w:val="left"/>
+      <w:pPr>
+        <w:ind w:left="3600" w:hanging="360"/>
+      </w:pPr>
+      <w:rPr>
+        <w:rFonts w:ascii="Courier New" w:hAnsi="Courier New" w:cs="Courier New" w:hint="default"/>
+      </w:rPr>
+    </w:lvl>
+    <w:lvl w:ilvl="5" w:tplc="04090005" w:tentative="1">
+      <w:start w:val="1"/>
+      <w:numFmt w:val="bullet"/>
+      <w:lvlText w:val=""/>
+      <w:lvlJc w:val="left"/>
+      <w:pPr>
+        <w:ind w:left="4320" w:hanging="360"/>
+      </w:pPr>
+      <w:rPr>
+        <w:rFonts w:ascii="Wingdings" w:hAnsi="Wingdings" w:hint="default"/>
+      </w:rPr>
+    </w:lvl>
+    <w:lvl w:ilvl="6" w:tplc="04090001" w:tentative="1">
+      <w:start w:val="1"/>
+      <w:numFmt w:val="bullet"/>
+      <w:lvlText w:val=""/>
+      <w:lvlJc w:val="left"/>
+      <w:pPr>
+        <w:ind w:left="5040" w:hanging="360"/>
+      </w:pPr>
+      <w:rPr>
+        <w:rFonts w:ascii="Symbol" w:hAnsi="Symbol" w:hint="default"/>
+      </w:rPr>
+    </w:lvl>
+    <w:lvl w:ilvl="7" w:tplc="04090003" w:tentative="1">
+      <w:start w:val="1"/>
+      <w:numFmt w:val="bullet"/>
+      <w:lvlText w:val="o"/>
+      <w:lvlJc w:val="left"/>
+      <w:pPr>
+        <w:ind w:left="5760" w:hanging="360"/>
+      </w:pPr>
+      <w:rPr>
+        <w:rFonts w:ascii="Courier New" w:hAnsi="Courier New" w:cs="Courier New" w:hint="default"/>
+      </w:rPr>
+    </w:lvl>
+    <w:lvl w:ilvl="8" w:tplc="04090005" w:tentative="1">
+      <w:start w:val="1"/>
+      <w:numFmt w:val="bullet"/>
+      <w:lvlText w:val=""/>
+      <w:lvlJc w:val="left"/>
+      <w:pPr>
+        <w:ind w:left="6480" w:hanging="360"/>
+      </w:pPr>
+      <w:rPr>
+        <w:rFonts w:ascii="Wingdings" w:hAnsi="Wingdings" w:hint="default"/>
+      </w:rPr>
+    </w:lvl>
+  </w:abstractNum>
+  <w:abstractNum w:abstractNumId="4" w15:restartNumberingAfterBreak="0">
     <w:nsid w:val="6D7560C9"/>
     <w:multiLevelType w:val="hybridMultilevel"/>
     <w:tmpl w:val="BBB21100"/>
@@ -4384,7 +5120,7 @@
       </w:pPr>
     </w:lvl>
   </w:abstractNum>
-  <w:abstractNum w:abstractNumId="4" w15:restartNumberingAfterBreak="0">
+  <w:abstractNum w:abstractNumId="5" w15:restartNumberingAfterBreak="0">
     <w:nsid w:val="6F031779"/>
     <w:multiLevelType w:val="hybridMultilevel"/>
     <w:tmpl w:val="C06A4ACC"/>
@@ -4504,25 +5240,28 @@
     <w:abstractNumId w:val="0"/>
   </w:num>
   <w:num w:numId="3" w16cid:durableId="688682284">
-    <w:abstractNumId w:val="3"/>
+    <w:abstractNumId w:val="4"/>
   </w:num>
   <w:num w:numId="4" w16cid:durableId="1125854492">
     <w:abstractNumId w:val="2"/>
   </w:num>
   <w:num w:numId="5" w16cid:durableId="743259549">
-    <w:abstractNumId w:val="4"/>
+    <w:abstractNumId w:val="5"/>
   </w:num>
   <w:num w:numId="6" w16cid:durableId="1949122233">
-    <w:abstractNumId w:val="3"/>
+    <w:abstractNumId w:val="4"/>
     <w:lvlOverride w:ilvl="0">
       <w:startOverride w:val="1"/>
     </w:lvlOverride>
   </w:num>
   <w:num w:numId="7" w16cid:durableId="1454518352">
-    <w:abstractNumId w:val="3"/>
+    <w:abstractNumId w:val="4"/>
     <w:lvlOverride w:ilvl="0">
       <w:startOverride w:val="1"/>
     </w:lvlOverride>
+  </w:num>
+  <w:num w:numId="8" w16cid:durableId="96754534">
+    <w:abstractNumId w:val="3"/>
   </w:num>
 </w:numbering>
 </file>

</xml_diff>